<commit_message>
Se suben nuevos casos de uso extendido
</commit_message>
<xml_diff>
--- a/Actividades/ADA01006/CE1 (login).docx
+++ b/Actividades/ADA01006/CE1 (login).docx
@@ -229,7 +229,19 @@
               <w:rPr>
                 <w:rFonts w:ascii="Times New Roman" w:hAnsi="Times New Roman" w:cs="Times New Roman"/>
               </w:rPr>
-              <w:t>Administrador, funcionario del puerto, funcionario del patio, transportista</w:t>
+              <w:t>Administrador,</w:t>
+            </w:r>
+            <w:r>
+              <w:rPr>
+                <w:rFonts w:ascii="Times New Roman" w:hAnsi="Times New Roman" w:cs="Times New Roman"/>
+              </w:rPr>
+              <w:t xml:space="preserve"> operario</w:t>
+            </w:r>
+            <w:r>
+              <w:rPr>
+                <w:rFonts w:ascii="Times New Roman" w:hAnsi="Times New Roman" w:cs="Times New Roman"/>
+              </w:rPr>
+              <w:t>, transportista</w:t>
             </w:r>
           </w:p>
         </w:tc>
@@ -282,73 +294,7 @@
               <w:rPr>
                 <w:rFonts w:ascii="Times New Roman" w:hAnsi="Times New Roman" w:cs="Times New Roman"/>
               </w:rPr>
-              <w:t xml:space="preserve">RF[003.1],  </w:t>
-            </w:r>
-            <w:r>
-              <w:rPr>
-                <w:rFonts w:ascii="Times New Roman" w:hAnsi="Times New Roman" w:cs="Times New Roman"/>
-              </w:rPr>
-              <w:t>RF[</w:t>
-            </w:r>
-            <w:r>
-              <w:rPr>
-                <w:rFonts w:ascii="Times New Roman" w:hAnsi="Times New Roman" w:cs="Times New Roman"/>
-              </w:rPr>
-              <w:t>003.2</w:t>
-            </w:r>
-            <w:r>
-              <w:rPr>
-                <w:rFonts w:ascii="Times New Roman" w:hAnsi="Times New Roman" w:cs="Times New Roman"/>
-              </w:rPr>
-              <w:t>]</w:t>
-            </w:r>
-            <w:r>
-              <w:rPr>
-                <w:rFonts w:ascii="Times New Roman" w:hAnsi="Times New Roman" w:cs="Times New Roman"/>
-              </w:rPr>
-              <w:t xml:space="preserve">,  </w:t>
-            </w:r>
-            <w:r>
-              <w:rPr>
-                <w:rFonts w:ascii="Times New Roman" w:hAnsi="Times New Roman" w:cs="Times New Roman"/>
-              </w:rPr>
-              <w:t>RF[</w:t>
-            </w:r>
-            <w:r>
-              <w:rPr>
-                <w:rFonts w:ascii="Times New Roman" w:hAnsi="Times New Roman" w:cs="Times New Roman"/>
-              </w:rPr>
-              <w:t>003.3</w:t>
-            </w:r>
-            <w:r>
-              <w:rPr>
-                <w:rFonts w:ascii="Times New Roman" w:hAnsi="Times New Roman" w:cs="Times New Roman"/>
-              </w:rPr>
-              <w:t>]</w:t>
-            </w:r>
-            <w:r>
-              <w:rPr>
-                <w:rFonts w:ascii="Times New Roman" w:hAnsi="Times New Roman" w:cs="Times New Roman"/>
-              </w:rPr>
-              <w:t xml:space="preserve">,  </w:t>
-            </w:r>
-            <w:r>
-              <w:rPr>
-                <w:rFonts w:ascii="Times New Roman" w:hAnsi="Times New Roman" w:cs="Times New Roman"/>
-              </w:rPr>
-              <w:t>RF[</w:t>
-            </w:r>
-            <w:r>
-              <w:rPr>
-                <w:rFonts w:ascii="Times New Roman" w:hAnsi="Times New Roman" w:cs="Times New Roman"/>
-              </w:rPr>
-              <w:t>003.4</w:t>
-            </w:r>
-            <w:r>
-              <w:rPr>
-                <w:rFonts w:ascii="Times New Roman" w:hAnsi="Times New Roman" w:cs="Times New Roman"/>
-              </w:rPr>
-              <w:t>]</w:t>
+              <w:t xml:space="preserve">RF[003.1],  RF[003.2],  RF[003.3],  </w:t>
             </w:r>
           </w:p>
         </w:tc>
@@ -519,7 +465,7 @@
               <w:rPr>
                 <w:rFonts w:ascii="Times New Roman" w:hAnsi="Times New Roman" w:cs="Times New Roman"/>
               </w:rPr>
-              <w:t>Que se ejecute el programa y se conecte con la Base de Datos</w:t>
+              <w:t>Que se ejecute el programa</w:t>
             </w:r>
           </w:p>
         </w:tc>
@@ -688,7 +634,7 @@
       </w:tr>
       <w:tr>
         <w:trPr>
-          <w:trHeight w:val="2691"/>
+          <w:trHeight w:val="2975"/>
         </w:trPr>
         <w:tc>
           <w:tcPr>
@@ -751,7 +697,51 @@
               <w:rPr>
                 <w:rFonts w:ascii="Times New Roman" w:hAnsi="Times New Roman" w:cs="Times New Roman"/>
               </w:rPr>
-              <w:t>Ingresar usuario y contraseña</w:t>
+              <w:t>Usuario</w:t>
+            </w:r>
+            <w:r>
+              <w:rPr>
+                <w:rFonts w:ascii="Times New Roman" w:hAnsi="Times New Roman" w:cs="Times New Roman"/>
+              </w:rPr>
+              <w:t>:</w:t>
+            </w:r>
+            <w:r>
+              <w:rPr>
+                <w:rFonts w:ascii="Times New Roman" w:hAnsi="Times New Roman" w:cs="Times New Roman"/>
+              </w:rPr>
+              <w:t xml:space="preserve"> </w:t>
+            </w:r>
+            <w:r>
+              <w:rPr>
+                <w:rFonts w:ascii="Times New Roman" w:hAnsi="Times New Roman" w:cs="Times New Roman"/>
+              </w:rPr>
+              <w:t>El usuario ingresa su</w:t>
+            </w:r>
+            <w:r>
+              <w:rPr>
+                <w:rFonts w:ascii="Times New Roman" w:hAnsi="Times New Roman" w:cs="Times New Roman"/>
+              </w:rPr>
+              <w:t xml:space="preserve"> usuario y contraseña</w:t>
+            </w:r>
+          </w:p>
+          <w:p>
+            <w:pPr>
+              <w:pStyle w:val="Prrafodelista"/>
+              <w:numPr>
+                <w:ilvl w:val="1"/>
+                <w:numId w:val="3"/>
+              </w:numPr>
+              <w:rPr>
+                <w:rFonts w:ascii="Times New Roman" w:hAnsi="Times New Roman" w:cs="Times New Roman"/>
+              </w:rPr>
+            </w:pPr>
+            <w:bookmarkStart w:id="0" w:name="_GoBack"/>
+            <w:bookmarkEnd w:id="0"/>
+            <w:r>
+              <w:rPr>
+                <w:rFonts w:ascii="Times New Roman" w:hAnsi="Times New Roman" w:cs="Times New Roman"/>
+              </w:rPr>
+              <w:t>Extiende a Recuperar contraseña</w:t>
             </w:r>
           </w:p>
           <w:p>
@@ -769,7 +759,13 @@
               <w:rPr>
                 <w:rFonts w:ascii="Times New Roman" w:hAnsi="Times New Roman" w:cs="Times New Roman"/>
               </w:rPr>
-              <w:t>Presionar el botón “Ingresar”</w:t>
+              <w:t>Usuario: Presiona</w:t>
+            </w:r>
+            <w:r>
+              <w:rPr>
+                <w:rFonts w:ascii="Times New Roman" w:hAnsi="Times New Roman" w:cs="Times New Roman"/>
+              </w:rPr>
+              <w:t xml:space="preserve"> el botón “Ingresar”</w:t>
             </w:r>
           </w:p>
           <w:p>
@@ -787,6 +783,12 @@
               <w:rPr>
                 <w:rFonts w:ascii="Times New Roman" w:hAnsi="Times New Roman" w:cs="Times New Roman"/>
               </w:rPr>
+              <w:t xml:space="preserve">Sistema: </w:t>
+            </w:r>
+            <w:r>
+              <w:rPr>
+                <w:rFonts w:ascii="Times New Roman" w:hAnsi="Times New Roman" w:cs="Times New Roman"/>
+              </w:rPr>
               <w:t>Se verifica que el usuario y la contraseña existan en la Base de Datos.</w:t>
             </w:r>
           </w:p>
@@ -805,75 +807,46 @@
               <w:rPr>
                 <w:rFonts w:ascii="Times New Roman" w:hAnsi="Times New Roman" w:cs="Times New Roman"/>
               </w:rPr>
-              <w:t>Si los datos son correctos ingresa a la ventana de inicio</w:t>
-            </w:r>
-          </w:p>
-          <w:p>
-            <w:pPr>
-              <w:rPr>
-                <w:rFonts w:ascii="Times New Roman" w:hAnsi="Times New Roman" w:cs="Times New Roman"/>
-              </w:rPr>
-            </w:pPr>
-            <w:r>
-              <w:rPr>
-                <w:rFonts w:ascii="Times New Roman" w:hAnsi="Times New Roman" w:cs="Times New Roman"/>
-              </w:rPr>
-              <w:t>2-Recuperar contraseña</w:t>
+              <w:t xml:space="preserve">Sistema: </w:t>
+            </w:r>
+            <w:r>
+              <w:rPr>
+                <w:rFonts w:ascii="Times New Roman" w:hAnsi="Times New Roman" w:cs="Times New Roman"/>
+              </w:rPr>
+              <w:t>Si los datos son correctos</w:t>
+            </w:r>
+            <w:r>
+              <w:rPr>
+                <w:rFonts w:ascii="Times New Roman" w:hAnsi="Times New Roman" w:cs="Times New Roman"/>
+              </w:rPr>
+              <w:t xml:space="preserve"> el usuario</w:t>
+            </w:r>
+            <w:r>
+              <w:rPr>
+                <w:rFonts w:ascii="Times New Roman" w:hAnsi="Times New Roman" w:cs="Times New Roman"/>
+              </w:rPr>
+              <w:t xml:space="preserve"> ingresa</w:t>
+            </w:r>
+            <w:r>
+              <w:rPr>
+                <w:rFonts w:ascii="Times New Roman" w:hAnsi="Times New Roman" w:cs="Times New Roman"/>
+              </w:rPr>
+              <w:t>ra</w:t>
+            </w:r>
+            <w:r>
+              <w:rPr>
+                <w:rFonts w:ascii="Times New Roman" w:hAnsi="Times New Roman" w:cs="Times New Roman"/>
+              </w:rPr>
+              <w:t xml:space="preserve"> a la ventana de inicio</w:t>
             </w:r>
           </w:p>
           <w:p>
             <w:pPr>
               <w:pStyle w:val="Prrafodelista"/>
-              <w:numPr>
-                <w:ilvl w:val="0"/>
-                <w:numId w:val="4"/>
-              </w:numPr>
-              <w:rPr>
-                <w:rFonts w:ascii="Times New Roman" w:hAnsi="Times New Roman" w:cs="Times New Roman"/>
-              </w:rPr>
-            </w:pPr>
-            <w:r>
-              <w:rPr>
-                <w:rFonts w:ascii="Times New Roman" w:hAnsi="Times New Roman" w:cs="Times New Roman"/>
-              </w:rPr>
-              <w:t>Se le despliega una ventana con una pregunta de seguridad</w:t>
-            </w:r>
-          </w:p>
-          <w:p>
-            <w:pPr>
-              <w:pStyle w:val="Prrafodelista"/>
-              <w:numPr>
-                <w:ilvl w:val="0"/>
-                <w:numId w:val="4"/>
-              </w:numPr>
-              <w:rPr>
-                <w:rFonts w:ascii="Times New Roman" w:hAnsi="Times New Roman" w:cs="Times New Roman"/>
-              </w:rPr>
-            </w:pPr>
-            <w:r>
-              <w:rPr>
-                <w:rFonts w:ascii="Times New Roman" w:hAnsi="Times New Roman" w:cs="Times New Roman"/>
-              </w:rPr>
-              <w:t xml:space="preserve">Si la respuesta es correcta se ingresa al sistema </w:t>
-            </w:r>
-          </w:p>
-          <w:p>
-            <w:pPr>
-              <w:pStyle w:val="Prrafodelista"/>
-              <w:numPr>
-                <w:ilvl w:val="0"/>
-                <w:numId w:val="4"/>
-              </w:numPr>
-              <w:rPr>
-                <w:rFonts w:ascii="Times New Roman" w:hAnsi="Times New Roman" w:cs="Times New Roman"/>
-              </w:rPr>
-            </w:pPr>
-            <w:r>
-              <w:rPr>
-                <w:rFonts w:ascii="Times New Roman" w:hAnsi="Times New Roman" w:cs="Times New Roman"/>
-              </w:rPr>
-              <w:t>Se le despliega un panel de cambio de contraseña</w:t>
-            </w:r>
+              <w:rPr>
+                <w:rFonts w:ascii="Times New Roman" w:hAnsi="Times New Roman" w:cs="Times New Roman"/>
+              </w:rPr>
+            </w:pPr>
           </w:p>
         </w:tc>
       </w:tr>
@@ -934,7 +907,7 @@
               <w:rPr>
                 <w:rFonts w:ascii="Times New Roman" w:hAnsi="Times New Roman" w:cs="Times New Roman"/>
               </w:rPr>
-              <w:t>1-Ingreso:</w:t>
+              <w:t>FALLO 1.3</w:t>
             </w:r>
           </w:p>
           <w:p>
@@ -952,6 +925,12 @@
               <w:rPr>
                 <w:rFonts w:ascii="Times New Roman" w:hAnsi="Times New Roman" w:cs="Times New Roman"/>
               </w:rPr>
+              <w:t xml:space="preserve">Sistema: </w:t>
+            </w:r>
+            <w:r>
+              <w:rPr>
+                <w:rFonts w:ascii="Times New Roman" w:hAnsi="Times New Roman" w:cs="Times New Roman"/>
+              </w:rPr>
               <w:t>Si el usuario o la contraseña son incorrectos</w:t>
             </w:r>
             <w:r>
@@ -959,6 +938,12 @@
                 <w:rFonts w:ascii="Times New Roman" w:hAnsi="Times New Roman" w:cs="Times New Roman"/>
               </w:rPr>
               <w:t xml:space="preserve"> se desplegará un mensaje de error</w:t>
+            </w:r>
+            <w:r>
+              <w:rPr>
+                <w:rFonts w:ascii="Times New Roman" w:hAnsi="Times New Roman" w:cs="Times New Roman"/>
+              </w:rPr>
+              <w:t xml:space="preserve"> </w:t>
             </w:r>
           </w:p>
           <w:p>
@@ -976,20 +961,7 @@
               <w:rPr>
                 <w:rFonts w:ascii="Times New Roman" w:hAnsi="Times New Roman" w:cs="Times New Roman"/>
               </w:rPr>
-              <w:t>Se le pedirá al usuario que ingrese los datos nuevamente</w:t>
-            </w:r>
-          </w:p>
-          <w:p>
-            <w:pPr>
-              <w:rPr>
-                <w:rFonts w:ascii="Times New Roman" w:hAnsi="Times New Roman" w:cs="Times New Roman"/>
-              </w:rPr>
-            </w:pPr>
-            <w:r>
-              <w:rPr>
-                <w:rFonts w:ascii="Times New Roman" w:hAnsi="Times New Roman" w:cs="Times New Roman"/>
-              </w:rPr>
-              <w:t>2-Recupera contraseña</w:t>
+              <w:t>Sistema: Se le solicitara al usuario ingresar su contraseña y/o usuario nuevamente</w:t>
             </w:r>
           </w:p>
           <w:p>
@@ -997,7 +969,7 @@
               <w:pStyle w:val="Prrafodelista"/>
               <w:numPr>
                 <w:ilvl w:val="0"/>
-                <w:numId w:val="6"/>
+                <w:numId w:val="5"/>
               </w:numPr>
               <w:rPr>
                 <w:rFonts w:ascii="Times New Roman" w:hAnsi="Times New Roman" w:cs="Times New Roman"/>
@@ -1007,7 +979,7 @@
               <w:rPr>
                 <w:rFonts w:ascii="Times New Roman" w:hAnsi="Times New Roman" w:cs="Times New Roman"/>
               </w:rPr>
-              <w:t>Si la respuesta es incorrecta se le desplegará un mensaje de error</w:t>
+              <w:t xml:space="preserve">Usuario: la vuelve a ingresar </w:t>
             </w:r>
           </w:p>
           <w:p>
@@ -1015,7 +987,7 @@
               <w:pStyle w:val="Prrafodelista"/>
               <w:numPr>
                 <w:ilvl w:val="0"/>
-                <w:numId w:val="6"/>
+                <w:numId w:val="5"/>
               </w:numPr>
               <w:rPr>
                 <w:rFonts w:ascii="Times New Roman" w:hAnsi="Times New Roman" w:cs="Times New Roman"/>
@@ -1025,10 +997,8 @@
               <w:rPr>
                 <w:rFonts w:ascii="Times New Roman" w:hAnsi="Times New Roman" w:cs="Times New Roman"/>
               </w:rPr>
-              <w:t>Se le pedirá al usuario que responda la pregunta nuevamente</w:t>
-            </w:r>
-            <w:bookmarkStart w:id="0" w:name="_GoBack"/>
-            <w:bookmarkEnd w:id="0"/>
+              <w:t xml:space="preserve">Sistema: verifica el nuevo ingreso, si es correcto vuelve al flujo normal, sino se repite este punto </w:t>
+            </w:r>
           </w:p>
         </w:tc>
       </w:tr>
@@ -1409,23 +1379,23 @@
   <w:abstractNum w:abstractNumId="2">
     <w:nsid w:val="23583019"/>
     <w:multiLevelType w:val="hybridMultilevel"/>
-    <w:tmpl w:val="B6485852"/>
+    <w:tmpl w:val="2C9E0288"/>
     <w:lvl w:ilvl="0" w:tplc="0C0A000F">
       <w:start w:val="1"/>
       <w:numFmt w:val="decimal"/>
       <w:lvlText w:val="%1."/>
       <w:lvlJc w:val="left"/>
       <w:pPr>
-        <w:ind w:left="720" w:hanging="360"/>
-      </w:pPr>
-    </w:lvl>
-    <w:lvl w:ilvl="1" w:tplc="0C0A0019" w:tentative="1">
-      <w:start w:val="1"/>
-      <w:numFmt w:val="lowerLetter"/>
+        <w:ind w:left="360" w:hanging="360"/>
+      </w:pPr>
+    </w:lvl>
+    <w:lvl w:ilvl="1" w:tplc="0C0A000F">
+      <w:start w:val="1"/>
+      <w:numFmt w:val="decimal"/>
       <w:lvlText w:val="%2."/>
       <w:lvlJc w:val="left"/>
       <w:pPr>
-        <w:ind w:left="1440" w:hanging="360"/>
+        <w:ind w:left="1080" w:hanging="360"/>
       </w:pPr>
     </w:lvl>
     <w:lvl w:ilvl="2" w:tplc="0C0A001B" w:tentative="1">
@@ -1434,7 +1404,7 @@
       <w:lvlText w:val="%3."/>
       <w:lvlJc w:val="right"/>
       <w:pPr>
-        <w:ind w:left="2160" w:hanging="180"/>
+        <w:ind w:left="1800" w:hanging="180"/>
       </w:pPr>
     </w:lvl>
     <w:lvl w:ilvl="3" w:tplc="0C0A000F" w:tentative="1">
@@ -1443,7 +1413,7 @@
       <w:lvlText w:val="%4."/>
       <w:lvlJc w:val="left"/>
       <w:pPr>
-        <w:ind w:left="2880" w:hanging="360"/>
+        <w:ind w:left="2520" w:hanging="360"/>
       </w:pPr>
     </w:lvl>
     <w:lvl w:ilvl="4" w:tplc="0C0A0019" w:tentative="1">
@@ -1452,7 +1422,7 @@
       <w:lvlText w:val="%5."/>
       <w:lvlJc w:val="left"/>
       <w:pPr>
-        <w:ind w:left="3600" w:hanging="360"/>
+        <w:ind w:left="3240" w:hanging="360"/>
       </w:pPr>
     </w:lvl>
     <w:lvl w:ilvl="5" w:tplc="0C0A001B" w:tentative="1">
@@ -1461,7 +1431,7 @@
       <w:lvlText w:val="%6."/>
       <w:lvlJc w:val="right"/>
       <w:pPr>
-        <w:ind w:left="4320" w:hanging="180"/>
+        <w:ind w:left="3960" w:hanging="180"/>
       </w:pPr>
     </w:lvl>
     <w:lvl w:ilvl="6" w:tplc="0C0A000F" w:tentative="1">
@@ -1470,7 +1440,7 @@
       <w:lvlText w:val="%7."/>
       <w:lvlJc w:val="left"/>
       <w:pPr>
-        <w:ind w:left="5040" w:hanging="360"/>
+        <w:ind w:left="4680" w:hanging="360"/>
       </w:pPr>
     </w:lvl>
     <w:lvl w:ilvl="7" w:tplc="0C0A0019" w:tentative="1">
@@ -1479,7 +1449,7 @@
       <w:lvlText w:val="%8."/>
       <w:lvlJc w:val="left"/>
       <w:pPr>
-        <w:ind w:left="5760" w:hanging="360"/>
+        <w:ind w:left="5400" w:hanging="360"/>
       </w:pPr>
     </w:lvl>
     <w:lvl w:ilvl="8" w:tplc="0C0A001B" w:tentative="1">
@@ -1488,15 +1458,15 @@
       <w:lvlText w:val="%9."/>
       <w:lvlJc w:val="right"/>
       <w:pPr>
-        <w:ind w:left="6480" w:hanging="180"/>
+        <w:ind w:left="6120" w:hanging="180"/>
       </w:pPr>
     </w:lvl>
   </w:abstractNum>
   <w:abstractNum w:abstractNumId="3">
     <w:nsid w:val="3C71005E"/>
-    <w:multiLevelType w:val="hybridMultilevel"/>
-    <w:tmpl w:val="8356DE90"/>
-    <w:lvl w:ilvl="0" w:tplc="0C0A000F">
+    <w:multiLevelType w:val="multilevel"/>
+    <w:tmpl w:val="495CE5DE"/>
+    <w:lvl w:ilvl="0">
       <w:start w:val="1"/>
       <w:numFmt w:val="decimal"/>
       <w:lvlText w:val="%1."/>
@@ -1505,77 +1475,109 @@
         <w:ind w:left="720" w:hanging="360"/>
       </w:pPr>
     </w:lvl>
-    <w:lvl w:ilvl="1" w:tplc="0C0A0019" w:tentative="1">
-      <w:start w:val="1"/>
-      <w:numFmt w:val="lowerLetter"/>
-      <w:lvlText w:val="%2."/>
-      <w:lvlJc w:val="left"/>
-      <w:pPr>
-        <w:ind w:left="1440" w:hanging="360"/>
-      </w:pPr>
-    </w:lvl>
-    <w:lvl w:ilvl="2" w:tplc="0C0A001B" w:tentative="1">
-      <w:start w:val="1"/>
-      <w:numFmt w:val="lowerRoman"/>
-      <w:lvlText w:val="%3."/>
-      <w:lvlJc w:val="right"/>
-      <w:pPr>
-        <w:ind w:left="2160" w:hanging="180"/>
-      </w:pPr>
-    </w:lvl>
-    <w:lvl w:ilvl="3" w:tplc="0C0A000F" w:tentative="1">
+    <w:lvl w:ilvl="1">
       <w:start w:val="1"/>
       <w:numFmt w:val="decimal"/>
-      <w:lvlText w:val="%4."/>
-      <w:lvlJc w:val="left"/>
-      <w:pPr>
-        <w:ind w:left="2880" w:hanging="360"/>
-      </w:pPr>
-    </w:lvl>
-    <w:lvl w:ilvl="4" w:tplc="0C0A0019" w:tentative="1">
-      <w:start w:val="1"/>
-      <w:numFmt w:val="lowerLetter"/>
-      <w:lvlText w:val="%5."/>
-      <w:lvlJc w:val="left"/>
-      <w:pPr>
-        <w:ind w:left="3600" w:hanging="360"/>
-      </w:pPr>
-    </w:lvl>
-    <w:lvl w:ilvl="5" w:tplc="0C0A001B" w:tentative="1">
-      <w:start w:val="1"/>
-      <w:numFmt w:val="lowerRoman"/>
-      <w:lvlText w:val="%6."/>
-      <w:lvlJc w:val="right"/>
-      <w:pPr>
-        <w:ind w:left="4320" w:hanging="180"/>
-      </w:pPr>
-    </w:lvl>
-    <w:lvl w:ilvl="6" w:tplc="0C0A000F" w:tentative="1">
+      <w:isLgl/>
+      <w:lvlText w:val="%1.%2"/>
+      <w:lvlJc w:val="left"/>
+      <w:pPr>
+        <w:ind w:left="1158" w:hanging="450"/>
+      </w:pPr>
+      <w:rPr>
+        <w:rFonts w:hint="default"/>
+      </w:rPr>
+    </w:lvl>
+    <w:lvl w:ilvl="2">
       <w:start w:val="1"/>
       <w:numFmt w:val="decimal"/>
-      <w:lvlText w:val="%7."/>
-      <w:lvlJc w:val="left"/>
-      <w:pPr>
-        <w:ind w:left="5040" w:hanging="360"/>
-      </w:pPr>
-    </w:lvl>
-    <w:lvl w:ilvl="7" w:tplc="0C0A0019" w:tentative="1">
-      <w:start w:val="1"/>
-      <w:numFmt w:val="lowerLetter"/>
-      <w:lvlText w:val="%8."/>
-      <w:lvlJc w:val="left"/>
-      <w:pPr>
-        <w:ind w:left="5760" w:hanging="360"/>
-      </w:pPr>
-    </w:lvl>
-    <w:lvl w:ilvl="8" w:tplc="0C0A001B" w:tentative="1">
-      <w:start w:val="1"/>
-      <w:numFmt w:val="lowerRoman"/>
-      <w:lvlText w:val="%9."/>
-      <w:lvlJc w:val="right"/>
-      <w:pPr>
-        <w:ind w:left="6480" w:hanging="180"/>
-      </w:pPr>
+      <w:isLgl/>
+      <w:lvlText w:val="%1.%2.%3"/>
+      <w:lvlJc w:val="left"/>
+      <w:pPr>
+        <w:ind w:left="1776" w:hanging="720"/>
+      </w:pPr>
+      <w:rPr>
+        <w:rFonts w:hint="default"/>
+      </w:rPr>
+    </w:lvl>
+    <w:lvl w:ilvl="3">
+      <w:start w:val="1"/>
+      <w:numFmt w:val="decimal"/>
+      <w:isLgl/>
+      <w:lvlText w:val="%1.%2.%3.%4"/>
+      <w:lvlJc w:val="left"/>
+      <w:pPr>
+        <w:ind w:left="2124" w:hanging="720"/>
+      </w:pPr>
+      <w:rPr>
+        <w:rFonts w:hint="default"/>
+      </w:rPr>
+    </w:lvl>
+    <w:lvl w:ilvl="4">
+      <w:start w:val="1"/>
+      <w:numFmt w:val="decimal"/>
+      <w:isLgl/>
+      <w:lvlText w:val="%1.%2.%3.%4.%5"/>
+      <w:lvlJc w:val="left"/>
+      <w:pPr>
+        <w:ind w:left="2832" w:hanging="1080"/>
+      </w:pPr>
+      <w:rPr>
+        <w:rFonts w:hint="default"/>
+      </w:rPr>
+    </w:lvl>
+    <w:lvl w:ilvl="5">
+      <w:start w:val="1"/>
+      <w:numFmt w:val="decimal"/>
+      <w:isLgl/>
+      <w:lvlText w:val="%1.%2.%3.%4.%5.%6"/>
+      <w:lvlJc w:val="left"/>
+      <w:pPr>
+        <w:ind w:left="3180" w:hanging="1080"/>
+      </w:pPr>
+      <w:rPr>
+        <w:rFonts w:hint="default"/>
+      </w:rPr>
+    </w:lvl>
+    <w:lvl w:ilvl="6">
+      <w:start w:val="1"/>
+      <w:numFmt w:val="decimal"/>
+      <w:isLgl/>
+      <w:lvlText w:val="%1.%2.%3.%4.%5.%6.%7"/>
+      <w:lvlJc w:val="left"/>
+      <w:pPr>
+        <w:ind w:left="3888" w:hanging="1440"/>
+      </w:pPr>
+      <w:rPr>
+        <w:rFonts w:hint="default"/>
+      </w:rPr>
+    </w:lvl>
+    <w:lvl w:ilvl="7">
+      <w:start w:val="1"/>
+      <w:numFmt w:val="decimal"/>
+      <w:isLgl/>
+      <w:lvlText w:val="%1.%2.%3.%4.%5.%6.%7.%8"/>
+      <w:lvlJc w:val="left"/>
+      <w:pPr>
+        <w:ind w:left="4236" w:hanging="1440"/>
+      </w:pPr>
+      <w:rPr>
+        <w:rFonts w:hint="default"/>
+      </w:rPr>
+    </w:lvl>
+    <w:lvl w:ilvl="8">
+      <w:start w:val="1"/>
+      <w:numFmt w:val="decimal"/>
+      <w:isLgl/>
+      <w:lvlText w:val="%1.%2.%3.%4.%5.%6.%7.%8.%9"/>
+      <w:lvlJc w:val="left"/>
+      <w:pPr>
+        <w:ind w:left="4584" w:hanging="1440"/>
+      </w:pPr>
+      <w:rPr>
+        <w:rFonts w:hint="default"/>
+      </w:rPr>
     </w:lvl>
   </w:abstractNum>
   <w:abstractNum w:abstractNumId="4">
@@ -2772,7 +2774,7 @@
   <a:extraClrSchemeLst/>
   <a:extLst>
     <a:ext uri="{05A4C25C-085E-4340-85A3-A5531E510DB2}">
-      <thm15:themeFamily xmlns:thm15="http://schemas.microsoft.com/office/thememl/2012/main" xmlns="" name="Office Theme" id="{62F939B6-93AF-4DB8-9C6B-D6C7DFDC589F}" vid="{4A3C46E8-61CC-4603-A589-7422A47A8E4A}"/>
+      <thm15:themeFamily xmlns="" xmlns:thm15="http://schemas.microsoft.com/office/thememl/2012/main" name="Office Theme" id="{62F939B6-93AF-4DB8-9C6B-D6C7DFDC589F}" vid="{4A3C46E8-61CC-4603-A589-7422A47A8E4A}"/>
     </a:ext>
   </a:extLst>
 </a:theme>

</xml_diff>

<commit_message>
se suben los primeros 25 casos de uso extendidos
</commit_message>
<xml_diff>
--- a/Actividades/ADA01006/CE1 (login).docx
+++ b/Actividades/ADA01006/CE1 (login).docx
@@ -1,6 +1,6 @@
 
 <file path=word/document.xml><?xml version="1.0" encoding="utf-8"?>
-<w:document xmlns:wpc="http://schemas.microsoft.com/office/word/2010/wordprocessingCanvas" xmlns:mc="http://schemas.openxmlformats.org/markup-compatibility/2006" xmlns:o="urn:schemas-microsoft-com:office:office" xmlns:r="http://schemas.openxmlformats.org/officeDocument/2006/relationships" xmlns:m="http://schemas.openxmlformats.org/officeDocument/2006/math" xmlns:v="urn:schemas-microsoft-com:vml" xmlns:wp14="http://schemas.microsoft.com/office/word/2010/wordprocessingDrawing" xmlns:wp="http://schemas.openxmlformats.org/drawingml/2006/wordprocessingDrawing" xmlns:w10="urn:schemas-microsoft-com:office:word" xmlns:w="http://schemas.openxmlformats.org/wordprocessingml/2006/main" xmlns:w14="http://schemas.microsoft.com/office/word/2010/wordml" xmlns:wpg="http://schemas.microsoft.com/office/word/2010/wordprocessingGroup" xmlns:wpi="http://schemas.microsoft.com/office/word/2010/wordprocessingInk" xmlns:wne="http://schemas.microsoft.com/office/word/2006/wordml" xmlns:wps="http://schemas.microsoft.com/office/word/2010/wordprocessingShape" mc:Ignorable="w14 wp14">
+<w:document xmlns:wpc="http://schemas.microsoft.com/office/word/2010/wordprocessingCanvas" xmlns:cx="http://schemas.microsoft.com/office/drawing/2014/chartex" xmlns:cx1="http://schemas.microsoft.com/office/drawing/2015/9/8/chartex" xmlns:cx2="http://schemas.microsoft.com/office/drawing/2015/10/21/chartex" xmlns:cx3="http://schemas.microsoft.com/office/drawing/2016/5/9/chartex" xmlns:cx4="http://schemas.microsoft.com/office/drawing/2016/5/10/chartex" xmlns:cx5="http://schemas.microsoft.com/office/drawing/2016/5/11/chartex" xmlns:cx6="http://schemas.microsoft.com/office/drawing/2016/5/12/chartex" xmlns:cx7="http://schemas.microsoft.com/office/drawing/2016/5/13/chartex" xmlns:cx8="http://schemas.microsoft.com/office/drawing/2016/5/14/chartex" xmlns:mc="http://schemas.openxmlformats.org/markup-compatibility/2006" xmlns:aink="http://schemas.microsoft.com/office/drawing/2016/ink" xmlns:am3d="http://schemas.microsoft.com/office/drawing/2017/model3d" xmlns:o="urn:schemas-microsoft-com:office:office" xmlns:r="http://schemas.openxmlformats.org/officeDocument/2006/relationships" xmlns:m="http://schemas.openxmlformats.org/officeDocument/2006/math" xmlns:v="urn:schemas-microsoft-com:vml" xmlns:wp14="http://schemas.microsoft.com/office/word/2010/wordprocessingDrawing" xmlns:wp="http://schemas.openxmlformats.org/drawingml/2006/wordprocessingDrawing" xmlns:w10="urn:schemas-microsoft-com:office:word" xmlns:w="http://schemas.openxmlformats.org/wordprocessingml/2006/main" xmlns:w14="http://schemas.microsoft.com/office/word/2010/wordml" xmlns:w15="http://schemas.microsoft.com/office/word/2012/wordml" xmlns:w16cid="http://schemas.microsoft.com/office/word/2016/wordml/cid" xmlns:w16se="http://schemas.microsoft.com/office/word/2015/wordml/symex" xmlns:wpg="http://schemas.microsoft.com/office/word/2010/wordprocessingGroup" xmlns:wpi="http://schemas.microsoft.com/office/word/2010/wordprocessingInk" xmlns:wne="http://schemas.microsoft.com/office/word/2006/wordml" xmlns:wps="http://schemas.microsoft.com/office/word/2010/wordprocessingShape" mc:Ignorable="w14 w15 w16se w16cid wp14">
   <w:body>
     <w:tbl>
       <w:tblPr>
@@ -52,7 +52,7 @@
                           </pic:cNvPicPr>
                         </pic:nvPicPr>
                         <pic:blipFill>
-                          <a:blip r:embed="rId8" cstate="print">
+                          <a:blip r:embed="rId7" cstate="print">
                             <a:extLst>
                               <a:ext uri="{28A0092B-C50C-407E-A947-70E740481C1C}">
                                 <a14:useLocalDpi xmlns:a14="http://schemas.microsoft.com/office/drawing/2010/main" val="0"/>
@@ -543,7 +543,6 @@
                 <w:szCs w:val="26"/>
               </w:rPr>
             </w:pPr>
-            <w:proofErr w:type="spellStart"/>
             <w:r>
               <w:rPr>
                 <w:rFonts w:ascii="Times New Roman" w:hAnsi="Times New Roman" w:cs="Times New Roman"/>
@@ -552,40 +551,7 @@
                 <w:sz w:val="26"/>
                 <w:szCs w:val="26"/>
               </w:rPr>
-              <w:t>Include</w:t>
-            </w:r>
-            <w:proofErr w:type="spellEnd"/>
-            <w:r>
-              <w:rPr>
-                <w:rFonts w:ascii="Times New Roman" w:hAnsi="Times New Roman" w:cs="Times New Roman"/>
-                <w:b/>
-                <w:color w:val="FFFFFF" w:themeColor="background1"/>
-                <w:sz w:val="26"/>
-                <w:szCs w:val="26"/>
-              </w:rPr>
-              <w:t xml:space="preserve"> y </w:t>
-            </w:r>
-            <w:proofErr w:type="spellStart"/>
-            <w:r>
-              <w:rPr>
-                <w:rFonts w:ascii="Times New Roman" w:hAnsi="Times New Roman" w:cs="Times New Roman"/>
-                <w:b/>
-                <w:color w:val="FFFFFF" w:themeColor="background1"/>
-                <w:sz w:val="26"/>
-                <w:szCs w:val="26"/>
-              </w:rPr>
-              <w:t>extends</w:t>
-            </w:r>
-            <w:proofErr w:type="spellEnd"/>
-            <w:r>
-              <w:rPr>
-                <w:rFonts w:ascii="Times New Roman" w:hAnsi="Times New Roman" w:cs="Times New Roman"/>
-                <w:b/>
-                <w:color w:val="FFFFFF" w:themeColor="background1"/>
-                <w:sz w:val="26"/>
-                <w:szCs w:val="26"/>
-              </w:rPr>
-              <w:t xml:space="preserve"> </w:t>
+              <w:t xml:space="preserve">Include y extends </w:t>
             </w:r>
           </w:p>
         </w:tc>
@@ -601,33 +567,19 @@
                 <w:rFonts w:ascii="Times New Roman" w:hAnsi="Times New Roman" w:cs="Times New Roman"/>
               </w:rPr>
             </w:pPr>
-            <w:proofErr w:type="spellStart"/>
-            <w:r>
-              <w:rPr>
-                <w:rFonts w:ascii="Times New Roman" w:hAnsi="Times New Roman" w:cs="Times New Roman"/>
-              </w:rPr>
-              <w:t>Include</w:t>
-            </w:r>
-            <w:proofErr w:type="spellEnd"/>
-            <w:r>
-              <w:rPr>
-                <w:rFonts w:ascii="Times New Roman" w:hAnsi="Times New Roman" w:cs="Times New Roman"/>
-              </w:rPr>
-              <w:t xml:space="preserve">: NO. </w:t>
-            </w:r>
-            <w:proofErr w:type="spellStart"/>
-            <w:r>
-              <w:rPr>
-                <w:rFonts w:ascii="Times New Roman" w:hAnsi="Times New Roman" w:cs="Times New Roman"/>
-              </w:rPr>
-              <w:t>Extends</w:t>
-            </w:r>
-            <w:proofErr w:type="spellEnd"/>
-            <w:r>
-              <w:rPr>
-                <w:rFonts w:ascii="Times New Roman" w:hAnsi="Times New Roman" w:cs="Times New Roman"/>
-              </w:rPr>
-              <w:t>: Recuperación de contraseña (RF[003.4])</w:t>
+            <w:r>
+              <w:rPr>
+                <w:rFonts w:ascii="Times New Roman" w:hAnsi="Times New Roman" w:cs="Times New Roman"/>
+              </w:rPr>
+              <w:t xml:space="preserve">Include: NO. Extends: Recuperación de contraseña </w:t>
+            </w:r>
+            <w:bookmarkStart w:id="0" w:name="_GoBack"/>
+            <w:bookmarkEnd w:id="0"/>
+            <w:r>
+              <w:rPr>
+                <w:rFonts w:ascii="Times New Roman" w:hAnsi="Times New Roman" w:cs="Times New Roman"/>
+              </w:rPr>
+              <w:t>RF[003.4]</w:t>
             </w:r>
           </w:p>
         </w:tc>
@@ -735,8 +687,6 @@
                 <w:rFonts w:ascii="Times New Roman" w:hAnsi="Times New Roman" w:cs="Times New Roman"/>
               </w:rPr>
             </w:pPr>
-            <w:bookmarkStart w:id="0" w:name="_GoBack"/>
-            <w:bookmarkEnd w:id="0"/>
             <w:r>
               <w:rPr>
                 <w:rFonts w:ascii="Times New Roman" w:hAnsi="Times New Roman" w:cs="Times New Roman"/>
@@ -1011,9 +961,9 @@
       </w:pPr>
     </w:p>
     <w:sectPr>
-      <w:headerReference w:type="even" r:id="rId9"/>
-      <w:headerReference w:type="default" r:id="rId10"/>
-      <w:headerReference w:type="first" r:id="rId11"/>
+      <w:headerReference w:type="even" r:id="rId8"/>
+      <w:headerReference w:type="default" r:id="rId9"/>
+      <w:headerReference w:type="first" r:id="rId10"/>
       <w:pgSz w:w="11906" w:h="16838"/>
       <w:pgMar w:top="720" w:right="720" w:bottom="720" w:left="720" w:header="708" w:footer="708" w:gutter="0"/>
       <w:cols w:space="708"/>
@@ -1024,7 +974,7 @@
 </file>
 
 <file path=word/endnotes.xml><?xml version="1.0" encoding="utf-8"?>
-<w:endnotes xmlns:wpc="http://schemas.microsoft.com/office/word/2010/wordprocessingCanvas" xmlns:mc="http://schemas.openxmlformats.org/markup-compatibility/2006" xmlns:o="urn:schemas-microsoft-com:office:office" xmlns:r="http://schemas.openxmlformats.org/officeDocument/2006/relationships" xmlns:m="http://schemas.openxmlformats.org/officeDocument/2006/math" xmlns:v="urn:schemas-microsoft-com:vml" xmlns:wp14="http://schemas.microsoft.com/office/word/2010/wordprocessingDrawing" xmlns:wp="http://schemas.openxmlformats.org/drawingml/2006/wordprocessingDrawing" xmlns:w10="urn:schemas-microsoft-com:office:word" xmlns:w="http://schemas.openxmlformats.org/wordprocessingml/2006/main" xmlns:w14="http://schemas.microsoft.com/office/word/2010/wordml" xmlns:wpg="http://schemas.microsoft.com/office/word/2010/wordprocessingGroup" xmlns:wpi="http://schemas.microsoft.com/office/word/2010/wordprocessingInk" xmlns:wne="http://schemas.microsoft.com/office/word/2006/wordml" xmlns:wps="http://schemas.microsoft.com/office/word/2010/wordprocessingShape" mc:Ignorable="w14 wp14">
+<w:endnotes xmlns:wpc="http://schemas.microsoft.com/office/word/2010/wordprocessingCanvas" xmlns:cx="http://schemas.microsoft.com/office/drawing/2014/chartex" xmlns:cx1="http://schemas.microsoft.com/office/drawing/2015/9/8/chartex" xmlns:cx2="http://schemas.microsoft.com/office/drawing/2015/10/21/chartex" xmlns:cx3="http://schemas.microsoft.com/office/drawing/2016/5/9/chartex" xmlns:cx4="http://schemas.microsoft.com/office/drawing/2016/5/10/chartex" xmlns:cx5="http://schemas.microsoft.com/office/drawing/2016/5/11/chartex" xmlns:cx6="http://schemas.microsoft.com/office/drawing/2016/5/12/chartex" xmlns:cx7="http://schemas.microsoft.com/office/drawing/2016/5/13/chartex" xmlns:cx8="http://schemas.microsoft.com/office/drawing/2016/5/14/chartex" xmlns:mc="http://schemas.openxmlformats.org/markup-compatibility/2006" xmlns:aink="http://schemas.microsoft.com/office/drawing/2016/ink" xmlns:am3d="http://schemas.microsoft.com/office/drawing/2017/model3d" xmlns:o="urn:schemas-microsoft-com:office:office" xmlns:r="http://schemas.openxmlformats.org/officeDocument/2006/relationships" xmlns:m="http://schemas.openxmlformats.org/officeDocument/2006/math" xmlns:v="urn:schemas-microsoft-com:vml" xmlns:wp14="http://schemas.microsoft.com/office/word/2010/wordprocessingDrawing" xmlns:wp="http://schemas.openxmlformats.org/drawingml/2006/wordprocessingDrawing" xmlns:w10="urn:schemas-microsoft-com:office:word" xmlns:w="http://schemas.openxmlformats.org/wordprocessingml/2006/main" xmlns:w14="http://schemas.microsoft.com/office/word/2010/wordml" xmlns:w15="http://schemas.microsoft.com/office/word/2012/wordml" xmlns:w16cid="http://schemas.microsoft.com/office/word/2016/wordml/cid" xmlns:w16se="http://schemas.microsoft.com/office/word/2015/wordml/symex" xmlns:wpg="http://schemas.microsoft.com/office/word/2010/wordprocessingGroup" xmlns:wpi="http://schemas.microsoft.com/office/word/2010/wordprocessingInk" xmlns:wne="http://schemas.microsoft.com/office/word/2006/wordml" xmlns:wps="http://schemas.microsoft.com/office/word/2010/wordprocessingShape" mc:Ignorable="w14 w15 w16se w16cid wp14">
   <w:endnote w:type="separator" w:id="-1">
     <w:p>
       <w:pPr>
@@ -1049,7 +999,7 @@
 </file>
 
 <file path=word/footnotes.xml><?xml version="1.0" encoding="utf-8"?>
-<w:footnotes xmlns:wpc="http://schemas.microsoft.com/office/word/2010/wordprocessingCanvas" xmlns:mc="http://schemas.openxmlformats.org/markup-compatibility/2006" xmlns:o="urn:schemas-microsoft-com:office:office" xmlns:r="http://schemas.openxmlformats.org/officeDocument/2006/relationships" xmlns:m="http://schemas.openxmlformats.org/officeDocument/2006/math" xmlns:v="urn:schemas-microsoft-com:vml" xmlns:wp14="http://schemas.microsoft.com/office/word/2010/wordprocessingDrawing" xmlns:wp="http://schemas.openxmlformats.org/drawingml/2006/wordprocessingDrawing" xmlns:w10="urn:schemas-microsoft-com:office:word" xmlns:w="http://schemas.openxmlformats.org/wordprocessingml/2006/main" xmlns:w14="http://schemas.microsoft.com/office/word/2010/wordml" xmlns:wpg="http://schemas.microsoft.com/office/word/2010/wordprocessingGroup" xmlns:wpi="http://schemas.microsoft.com/office/word/2010/wordprocessingInk" xmlns:wne="http://schemas.microsoft.com/office/word/2006/wordml" xmlns:wps="http://schemas.microsoft.com/office/word/2010/wordprocessingShape" mc:Ignorable="w14 wp14">
+<w:footnotes xmlns:wpc="http://schemas.microsoft.com/office/word/2010/wordprocessingCanvas" xmlns:cx="http://schemas.microsoft.com/office/drawing/2014/chartex" xmlns:cx1="http://schemas.microsoft.com/office/drawing/2015/9/8/chartex" xmlns:cx2="http://schemas.microsoft.com/office/drawing/2015/10/21/chartex" xmlns:cx3="http://schemas.microsoft.com/office/drawing/2016/5/9/chartex" xmlns:cx4="http://schemas.microsoft.com/office/drawing/2016/5/10/chartex" xmlns:cx5="http://schemas.microsoft.com/office/drawing/2016/5/11/chartex" xmlns:cx6="http://schemas.microsoft.com/office/drawing/2016/5/12/chartex" xmlns:cx7="http://schemas.microsoft.com/office/drawing/2016/5/13/chartex" xmlns:cx8="http://schemas.microsoft.com/office/drawing/2016/5/14/chartex" xmlns:mc="http://schemas.openxmlformats.org/markup-compatibility/2006" xmlns:aink="http://schemas.microsoft.com/office/drawing/2016/ink" xmlns:am3d="http://schemas.microsoft.com/office/drawing/2017/model3d" xmlns:o="urn:schemas-microsoft-com:office:office" xmlns:r="http://schemas.openxmlformats.org/officeDocument/2006/relationships" xmlns:m="http://schemas.openxmlformats.org/officeDocument/2006/math" xmlns:v="urn:schemas-microsoft-com:vml" xmlns:wp14="http://schemas.microsoft.com/office/word/2010/wordprocessingDrawing" xmlns:wp="http://schemas.openxmlformats.org/drawingml/2006/wordprocessingDrawing" xmlns:w10="urn:schemas-microsoft-com:office:word" xmlns:w="http://schemas.openxmlformats.org/wordprocessingml/2006/main" xmlns:w14="http://schemas.microsoft.com/office/word/2010/wordml" xmlns:w15="http://schemas.microsoft.com/office/word/2012/wordml" xmlns:w16cid="http://schemas.microsoft.com/office/word/2016/wordml/cid" xmlns:w16se="http://schemas.microsoft.com/office/word/2015/wordml/symex" xmlns:wpg="http://schemas.microsoft.com/office/word/2010/wordprocessingGroup" xmlns:wpi="http://schemas.microsoft.com/office/word/2010/wordprocessingInk" xmlns:wne="http://schemas.microsoft.com/office/word/2006/wordml" xmlns:wps="http://schemas.microsoft.com/office/word/2010/wordprocessingShape" mc:Ignorable="w14 w15 w16se w16cid wp14">
   <w:footnote w:type="separator" w:id="-1">
     <w:p>
       <w:pPr>
@@ -1074,7 +1024,7 @@
 </file>
 
 <file path=word/header1.xml><?xml version="1.0" encoding="utf-8"?>
-<w:hdr xmlns:wpc="http://schemas.microsoft.com/office/word/2010/wordprocessingCanvas" xmlns:mc="http://schemas.openxmlformats.org/markup-compatibility/2006" xmlns:o="urn:schemas-microsoft-com:office:office" xmlns:r="http://schemas.openxmlformats.org/officeDocument/2006/relationships" xmlns:m="http://schemas.openxmlformats.org/officeDocument/2006/math" xmlns:v="urn:schemas-microsoft-com:vml" xmlns:wp14="http://schemas.microsoft.com/office/word/2010/wordprocessingDrawing" xmlns:wp="http://schemas.openxmlformats.org/drawingml/2006/wordprocessingDrawing" xmlns:w10="urn:schemas-microsoft-com:office:word" xmlns:w="http://schemas.openxmlformats.org/wordprocessingml/2006/main" xmlns:w14="http://schemas.microsoft.com/office/word/2010/wordml" xmlns:wpg="http://schemas.microsoft.com/office/word/2010/wordprocessingGroup" xmlns:wpi="http://schemas.microsoft.com/office/word/2010/wordprocessingInk" xmlns:wne="http://schemas.microsoft.com/office/word/2006/wordml" xmlns:wps="http://schemas.microsoft.com/office/word/2010/wordprocessingShape" mc:Ignorable="w14 wp14">
+<w:hdr xmlns:wpc="http://schemas.microsoft.com/office/word/2010/wordprocessingCanvas" xmlns:cx="http://schemas.microsoft.com/office/drawing/2014/chartex" xmlns:cx1="http://schemas.microsoft.com/office/drawing/2015/9/8/chartex" xmlns:cx2="http://schemas.microsoft.com/office/drawing/2015/10/21/chartex" xmlns:cx3="http://schemas.microsoft.com/office/drawing/2016/5/9/chartex" xmlns:cx4="http://schemas.microsoft.com/office/drawing/2016/5/10/chartex" xmlns:cx5="http://schemas.microsoft.com/office/drawing/2016/5/11/chartex" xmlns:cx6="http://schemas.microsoft.com/office/drawing/2016/5/12/chartex" xmlns:cx7="http://schemas.microsoft.com/office/drawing/2016/5/13/chartex" xmlns:cx8="http://schemas.microsoft.com/office/drawing/2016/5/14/chartex" xmlns:mc="http://schemas.openxmlformats.org/markup-compatibility/2006" xmlns:aink="http://schemas.microsoft.com/office/drawing/2016/ink" xmlns:am3d="http://schemas.microsoft.com/office/drawing/2017/model3d" xmlns:o="urn:schemas-microsoft-com:office:office" xmlns:r="http://schemas.openxmlformats.org/officeDocument/2006/relationships" xmlns:m="http://schemas.openxmlformats.org/officeDocument/2006/math" xmlns:v="urn:schemas-microsoft-com:vml" xmlns:wp14="http://schemas.microsoft.com/office/word/2010/wordprocessingDrawing" xmlns:wp="http://schemas.openxmlformats.org/drawingml/2006/wordprocessingDrawing" xmlns:w10="urn:schemas-microsoft-com:office:word" xmlns:w="http://schemas.openxmlformats.org/wordprocessingml/2006/main" xmlns:w14="http://schemas.microsoft.com/office/word/2010/wordml" xmlns:w15="http://schemas.microsoft.com/office/word/2012/wordml" xmlns:w16cid="http://schemas.microsoft.com/office/word/2016/wordml/cid" xmlns:w16se="http://schemas.microsoft.com/office/word/2015/wordml/symex" xmlns:wpg="http://schemas.microsoft.com/office/word/2010/wordprocessingGroup" xmlns:wpi="http://schemas.microsoft.com/office/word/2010/wordprocessingInk" xmlns:wne="http://schemas.microsoft.com/office/word/2006/wordml" xmlns:wps="http://schemas.microsoft.com/office/word/2010/wordprocessingShape" mc:Ignorable="w14 w15 w16se w16cid wp14">
   <w:p>
     <w:pPr>
       <w:pStyle w:val="Encabezado"/>
@@ -1115,7 +1065,7 @@
 </file>
 
 <file path=word/header2.xml><?xml version="1.0" encoding="utf-8"?>
-<w:hdr xmlns:wpc="http://schemas.microsoft.com/office/word/2010/wordprocessingCanvas" xmlns:mc="http://schemas.openxmlformats.org/markup-compatibility/2006" xmlns:o="urn:schemas-microsoft-com:office:office" xmlns:r="http://schemas.openxmlformats.org/officeDocument/2006/relationships" xmlns:m="http://schemas.openxmlformats.org/officeDocument/2006/math" xmlns:v="urn:schemas-microsoft-com:vml" xmlns:wp14="http://schemas.microsoft.com/office/word/2010/wordprocessingDrawing" xmlns:wp="http://schemas.openxmlformats.org/drawingml/2006/wordprocessingDrawing" xmlns:w10="urn:schemas-microsoft-com:office:word" xmlns:w="http://schemas.openxmlformats.org/wordprocessingml/2006/main" xmlns:w14="http://schemas.microsoft.com/office/word/2010/wordml" xmlns:wpg="http://schemas.microsoft.com/office/word/2010/wordprocessingGroup" xmlns:wpi="http://schemas.microsoft.com/office/word/2010/wordprocessingInk" xmlns:wne="http://schemas.microsoft.com/office/word/2006/wordml" xmlns:wps="http://schemas.microsoft.com/office/word/2010/wordprocessingShape" mc:Ignorable="w14 wp14">
+<w:hdr xmlns:wpc="http://schemas.microsoft.com/office/word/2010/wordprocessingCanvas" xmlns:cx="http://schemas.microsoft.com/office/drawing/2014/chartex" xmlns:cx1="http://schemas.microsoft.com/office/drawing/2015/9/8/chartex" xmlns:cx2="http://schemas.microsoft.com/office/drawing/2015/10/21/chartex" xmlns:cx3="http://schemas.microsoft.com/office/drawing/2016/5/9/chartex" xmlns:cx4="http://schemas.microsoft.com/office/drawing/2016/5/10/chartex" xmlns:cx5="http://schemas.microsoft.com/office/drawing/2016/5/11/chartex" xmlns:cx6="http://schemas.microsoft.com/office/drawing/2016/5/12/chartex" xmlns:cx7="http://schemas.microsoft.com/office/drawing/2016/5/13/chartex" xmlns:cx8="http://schemas.microsoft.com/office/drawing/2016/5/14/chartex" xmlns:mc="http://schemas.openxmlformats.org/markup-compatibility/2006" xmlns:aink="http://schemas.microsoft.com/office/drawing/2016/ink" xmlns:am3d="http://schemas.microsoft.com/office/drawing/2017/model3d" xmlns:o="urn:schemas-microsoft-com:office:office" xmlns:r="http://schemas.openxmlformats.org/officeDocument/2006/relationships" xmlns:m="http://schemas.openxmlformats.org/officeDocument/2006/math" xmlns:v="urn:schemas-microsoft-com:vml" xmlns:wp14="http://schemas.microsoft.com/office/word/2010/wordprocessingDrawing" xmlns:wp="http://schemas.openxmlformats.org/drawingml/2006/wordprocessingDrawing" xmlns:w10="urn:schemas-microsoft-com:office:word" xmlns:w="http://schemas.openxmlformats.org/wordprocessingml/2006/main" xmlns:w14="http://schemas.microsoft.com/office/word/2010/wordml" xmlns:w15="http://schemas.microsoft.com/office/word/2012/wordml" xmlns:w16cid="http://schemas.microsoft.com/office/word/2016/wordml/cid" xmlns:w16se="http://schemas.microsoft.com/office/word/2015/wordml/symex" xmlns:wpg="http://schemas.microsoft.com/office/word/2010/wordprocessingGroup" xmlns:wpi="http://schemas.microsoft.com/office/word/2010/wordprocessingInk" xmlns:wne="http://schemas.microsoft.com/office/word/2006/wordml" xmlns:wps="http://schemas.microsoft.com/office/word/2010/wordprocessingShape" mc:Ignorable="w14 w15 w16se w16cid wp14">
   <w:p>
     <w:pPr>
       <w:pStyle w:val="Encabezado"/>
@@ -1156,7 +1106,7 @@
 </file>
 
 <file path=word/header3.xml><?xml version="1.0" encoding="utf-8"?>
-<w:hdr xmlns:wpc="http://schemas.microsoft.com/office/word/2010/wordprocessingCanvas" xmlns:mc="http://schemas.openxmlformats.org/markup-compatibility/2006" xmlns:o="urn:schemas-microsoft-com:office:office" xmlns:r="http://schemas.openxmlformats.org/officeDocument/2006/relationships" xmlns:m="http://schemas.openxmlformats.org/officeDocument/2006/math" xmlns:v="urn:schemas-microsoft-com:vml" xmlns:wp14="http://schemas.microsoft.com/office/word/2010/wordprocessingDrawing" xmlns:wp="http://schemas.openxmlformats.org/drawingml/2006/wordprocessingDrawing" xmlns:w10="urn:schemas-microsoft-com:office:word" xmlns:w="http://schemas.openxmlformats.org/wordprocessingml/2006/main" xmlns:w14="http://schemas.microsoft.com/office/word/2010/wordml" xmlns:wpg="http://schemas.microsoft.com/office/word/2010/wordprocessingGroup" xmlns:wpi="http://schemas.microsoft.com/office/word/2010/wordprocessingInk" xmlns:wne="http://schemas.microsoft.com/office/word/2006/wordml" xmlns:wps="http://schemas.microsoft.com/office/word/2010/wordprocessingShape" mc:Ignorable="w14 wp14">
+<w:hdr xmlns:wpc="http://schemas.microsoft.com/office/word/2010/wordprocessingCanvas" xmlns:cx="http://schemas.microsoft.com/office/drawing/2014/chartex" xmlns:cx1="http://schemas.microsoft.com/office/drawing/2015/9/8/chartex" xmlns:cx2="http://schemas.microsoft.com/office/drawing/2015/10/21/chartex" xmlns:cx3="http://schemas.microsoft.com/office/drawing/2016/5/9/chartex" xmlns:cx4="http://schemas.microsoft.com/office/drawing/2016/5/10/chartex" xmlns:cx5="http://schemas.microsoft.com/office/drawing/2016/5/11/chartex" xmlns:cx6="http://schemas.microsoft.com/office/drawing/2016/5/12/chartex" xmlns:cx7="http://schemas.microsoft.com/office/drawing/2016/5/13/chartex" xmlns:cx8="http://schemas.microsoft.com/office/drawing/2016/5/14/chartex" xmlns:mc="http://schemas.openxmlformats.org/markup-compatibility/2006" xmlns:aink="http://schemas.microsoft.com/office/drawing/2016/ink" xmlns:am3d="http://schemas.microsoft.com/office/drawing/2017/model3d" xmlns:o="urn:schemas-microsoft-com:office:office" xmlns:r="http://schemas.openxmlformats.org/officeDocument/2006/relationships" xmlns:m="http://schemas.openxmlformats.org/officeDocument/2006/math" xmlns:v="urn:schemas-microsoft-com:vml" xmlns:wp14="http://schemas.microsoft.com/office/word/2010/wordprocessingDrawing" xmlns:wp="http://schemas.openxmlformats.org/drawingml/2006/wordprocessingDrawing" xmlns:w10="urn:schemas-microsoft-com:office:word" xmlns:w="http://schemas.openxmlformats.org/wordprocessingml/2006/main" xmlns:w14="http://schemas.microsoft.com/office/word/2010/wordml" xmlns:w15="http://schemas.microsoft.com/office/word/2012/wordml" xmlns:w16cid="http://schemas.microsoft.com/office/word/2016/wordml/cid" xmlns:w16se="http://schemas.microsoft.com/office/word/2015/wordml/symex" xmlns:wpg="http://schemas.microsoft.com/office/word/2010/wordprocessingGroup" xmlns:wpi="http://schemas.microsoft.com/office/word/2010/wordprocessingInk" xmlns:wne="http://schemas.microsoft.com/office/word/2006/wordml" xmlns:wps="http://schemas.microsoft.com/office/word/2010/wordprocessingShape" mc:Ignorable="w14 w15 w16se w16cid wp14">
   <w:p>
     <w:pPr>
       <w:pStyle w:val="Encabezado"/>
@@ -1197,8 +1147,8 @@
 </file>
 
 <file path=word/numbering.xml><?xml version="1.0" encoding="utf-8"?>
-<w:numbering xmlns:wpc="http://schemas.microsoft.com/office/word/2010/wordprocessingCanvas" xmlns:mc="http://schemas.openxmlformats.org/markup-compatibility/2006" xmlns:o="urn:schemas-microsoft-com:office:office" xmlns:r="http://schemas.openxmlformats.org/officeDocument/2006/relationships" xmlns:m="http://schemas.openxmlformats.org/officeDocument/2006/math" xmlns:v="urn:schemas-microsoft-com:vml" xmlns:wp14="http://schemas.microsoft.com/office/word/2010/wordprocessingDrawing" xmlns:wp="http://schemas.openxmlformats.org/drawingml/2006/wordprocessingDrawing" xmlns:w10="urn:schemas-microsoft-com:office:word" xmlns:w="http://schemas.openxmlformats.org/wordprocessingml/2006/main" xmlns:w14="http://schemas.microsoft.com/office/word/2010/wordml" xmlns:wpg="http://schemas.microsoft.com/office/word/2010/wordprocessingGroup" xmlns:wpi="http://schemas.microsoft.com/office/word/2010/wordprocessingInk" xmlns:wne="http://schemas.microsoft.com/office/word/2006/wordml" xmlns:wps="http://schemas.microsoft.com/office/word/2010/wordprocessingShape" mc:Ignorable="w14 wp14">
-  <w:abstractNum w:abstractNumId="0">
+<w:numbering xmlns:wpc="http://schemas.microsoft.com/office/word/2010/wordprocessingCanvas" xmlns:cx="http://schemas.microsoft.com/office/drawing/2014/chartex" xmlns:cx1="http://schemas.microsoft.com/office/drawing/2015/9/8/chartex" xmlns:cx2="http://schemas.microsoft.com/office/drawing/2015/10/21/chartex" xmlns:cx3="http://schemas.microsoft.com/office/drawing/2016/5/9/chartex" xmlns:cx4="http://schemas.microsoft.com/office/drawing/2016/5/10/chartex" xmlns:cx5="http://schemas.microsoft.com/office/drawing/2016/5/11/chartex" xmlns:cx6="http://schemas.microsoft.com/office/drawing/2016/5/12/chartex" xmlns:cx7="http://schemas.microsoft.com/office/drawing/2016/5/13/chartex" xmlns:cx8="http://schemas.microsoft.com/office/drawing/2016/5/14/chartex" xmlns:mc="http://schemas.openxmlformats.org/markup-compatibility/2006" xmlns:aink="http://schemas.microsoft.com/office/drawing/2016/ink" xmlns:am3d="http://schemas.microsoft.com/office/drawing/2017/model3d" xmlns:o="urn:schemas-microsoft-com:office:office" xmlns:r="http://schemas.openxmlformats.org/officeDocument/2006/relationships" xmlns:m="http://schemas.openxmlformats.org/officeDocument/2006/math" xmlns:v="urn:schemas-microsoft-com:vml" xmlns:wp14="http://schemas.microsoft.com/office/word/2010/wordprocessingDrawing" xmlns:wp="http://schemas.openxmlformats.org/drawingml/2006/wordprocessingDrawing" xmlns:w10="urn:schemas-microsoft-com:office:word" xmlns:w="http://schemas.openxmlformats.org/wordprocessingml/2006/main" xmlns:w14="http://schemas.microsoft.com/office/word/2010/wordml" xmlns:w15="http://schemas.microsoft.com/office/word/2012/wordml" xmlns:w16cid="http://schemas.microsoft.com/office/word/2016/wordml/cid" xmlns:w16se="http://schemas.microsoft.com/office/word/2015/wordml/symex" xmlns:wpg="http://schemas.microsoft.com/office/word/2010/wordprocessingGroup" xmlns:wpi="http://schemas.microsoft.com/office/word/2010/wordprocessingInk" xmlns:wne="http://schemas.microsoft.com/office/word/2006/wordml" xmlns:wps="http://schemas.microsoft.com/office/word/2010/wordprocessingShape" mc:Ignorable="w14 w15 w16se w16cid wp14">
+  <w:abstractNum w:abstractNumId="0" w15:restartNumberingAfterBreak="0">
     <w:nsid w:val="0ED12AE5"/>
     <w:multiLevelType w:val="hybridMultilevel"/>
     <w:tmpl w:val="8AE4BD86"/>
@@ -1287,7 +1237,7 @@
       </w:pPr>
     </w:lvl>
   </w:abstractNum>
-  <w:abstractNum w:abstractNumId="1">
+  <w:abstractNum w:abstractNumId="1" w15:restartNumberingAfterBreak="0">
     <w:nsid w:val="140D73CC"/>
     <w:multiLevelType w:val="hybridMultilevel"/>
     <w:tmpl w:val="782A62D6"/>
@@ -1376,7 +1326,7 @@
       </w:pPr>
     </w:lvl>
   </w:abstractNum>
-  <w:abstractNum w:abstractNumId="2">
+  <w:abstractNum w:abstractNumId="2" w15:restartNumberingAfterBreak="0">
     <w:nsid w:val="23583019"/>
     <w:multiLevelType w:val="hybridMultilevel"/>
     <w:tmpl w:val="2C9E0288"/>
@@ -1462,7 +1412,7 @@
       </w:pPr>
     </w:lvl>
   </w:abstractNum>
-  <w:abstractNum w:abstractNumId="3">
+  <w:abstractNum w:abstractNumId="3" w15:restartNumberingAfterBreak="0">
     <w:nsid w:val="3C71005E"/>
     <w:multiLevelType w:val="multilevel"/>
     <w:tmpl w:val="495CE5DE"/>
@@ -1580,7 +1530,7 @@
       </w:rPr>
     </w:lvl>
   </w:abstractNum>
-  <w:abstractNum w:abstractNumId="4">
+  <w:abstractNum w:abstractNumId="4" w15:restartNumberingAfterBreak="0">
     <w:nsid w:val="42B02388"/>
     <w:multiLevelType w:val="hybridMultilevel"/>
     <w:tmpl w:val="7E064A84"/>
@@ -1666,7 +1616,7 @@
       </w:pPr>
     </w:lvl>
   </w:abstractNum>
-  <w:abstractNum w:abstractNumId="5">
+  <w:abstractNum w:abstractNumId="5" w15:restartNumberingAfterBreak="0">
     <w:nsid w:val="67F435F8"/>
     <w:multiLevelType w:val="hybridMultilevel"/>
     <w:tmpl w:val="509CFF7C"/>
@@ -1774,7 +1724,7 @@
 </file>
 
 <file path=word/styles.xml><?xml version="1.0" encoding="utf-8"?>
-<w:styles xmlns:mc="http://schemas.openxmlformats.org/markup-compatibility/2006" xmlns:r="http://schemas.openxmlformats.org/officeDocument/2006/relationships" xmlns:w="http://schemas.openxmlformats.org/wordprocessingml/2006/main" xmlns:w14="http://schemas.microsoft.com/office/word/2010/wordml" mc:Ignorable="w14">
+<w:styles xmlns:mc="http://schemas.openxmlformats.org/markup-compatibility/2006" xmlns:r="http://schemas.openxmlformats.org/officeDocument/2006/relationships" xmlns:w="http://schemas.openxmlformats.org/wordprocessingml/2006/main" xmlns:w14="http://schemas.microsoft.com/office/word/2010/wordml" xmlns:w15="http://schemas.microsoft.com/office/word/2012/wordml" xmlns:w16cid="http://schemas.microsoft.com/office/word/2016/wordml/cid" xmlns:w16se="http://schemas.microsoft.com/office/word/2015/wordml/symex" mc:Ignorable="w14 w15 w16se w16cid">
   <w:docDefaults>
     <w:rPrDefault>
       <w:rPr>
@@ -1790,148 +1740,383 @@
       </w:pPr>
     </w:pPrDefault>
   </w:docDefaults>
-  <w:latentStyles w:defLockedState="0" w:defUIPriority="99" w:defSemiHidden="1" w:defUnhideWhenUsed="1" w:defQFormat="0" w:count="267">
-    <w:lsdException w:name="Normal" w:semiHidden="0" w:uiPriority="0" w:unhideWhenUsed="0" w:qFormat="1"/>
-    <w:lsdException w:name="heading 1" w:semiHidden="0" w:uiPriority="9" w:unhideWhenUsed="0" w:qFormat="1"/>
-    <w:lsdException w:name="heading 2" w:uiPriority="9" w:qFormat="1"/>
-    <w:lsdException w:name="heading 3" w:uiPriority="9" w:qFormat="1"/>
-    <w:lsdException w:name="heading 4" w:uiPriority="9" w:qFormat="1"/>
-    <w:lsdException w:name="heading 5" w:uiPriority="9" w:qFormat="1"/>
-    <w:lsdException w:name="heading 6" w:uiPriority="9" w:qFormat="1"/>
-    <w:lsdException w:name="heading 7" w:uiPriority="9" w:qFormat="1"/>
-    <w:lsdException w:name="heading 8" w:uiPriority="9" w:qFormat="1"/>
-    <w:lsdException w:name="heading 9" w:uiPriority="9" w:qFormat="1"/>
-    <w:lsdException w:name="toc 1" w:uiPriority="39"/>
-    <w:lsdException w:name="toc 2" w:uiPriority="39"/>
-    <w:lsdException w:name="toc 3" w:uiPriority="39"/>
-    <w:lsdException w:name="toc 4" w:uiPriority="39"/>
-    <w:lsdException w:name="toc 5" w:uiPriority="39"/>
-    <w:lsdException w:name="toc 6" w:uiPriority="39"/>
-    <w:lsdException w:name="toc 7" w:uiPriority="39"/>
-    <w:lsdException w:name="toc 8" w:uiPriority="39"/>
-    <w:lsdException w:name="toc 9" w:uiPriority="39"/>
-    <w:lsdException w:name="caption" w:uiPriority="35" w:qFormat="1"/>
-    <w:lsdException w:name="Title" w:semiHidden="0" w:uiPriority="10" w:unhideWhenUsed="0" w:qFormat="1"/>
-    <w:lsdException w:name="Default Paragraph Font" w:uiPriority="1"/>
-    <w:lsdException w:name="Subtitle" w:semiHidden="0" w:uiPriority="11" w:unhideWhenUsed="0" w:qFormat="1"/>
-    <w:lsdException w:name="Strong" w:semiHidden="0" w:uiPriority="22" w:unhideWhenUsed="0" w:qFormat="1"/>
-    <w:lsdException w:name="Emphasis" w:semiHidden="0" w:uiPriority="20" w:unhideWhenUsed="0" w:qFormat="1"/>
-    <w:lsdException w:name="Normal Table" w:semiHidden="0" w:unhideWhenUsed="0"/>
-    <w:lsdException w:name="Table Subtle 1" w:semiHidden="0" w:unhideWhenUsed="0"/>
-    <w:lsdException w:name="Table Web 2" w:semiHidden="0" w:unhideWhenUsed="0"/>
-    <w:lsdException w:name="Table Web 3" w:semiHidden="0" w:unhideWhenUsed="0"/>
-    <w:lsdException w:name="Table Grid" w:semiHidden="0" w:uiPriority="39" w:unhideWhenUsed="0"/>
-    <w:lsdException w:name="Placeholder Text" w:unhideWhenUsed="0"/>
-    <w:lsdException w:name="No Spacing" w:semiHidden="0" w:uiPriority="1" w:unhideWhenUsed="0" w:qFormat="1"/>
-    <w:lsdException w:name="Light Shading" w:semiHidden="0" w:uiPriority="60" w:unhideWhenUsed="0"/>
-    <w:lsdException w:name="Light List" w:semiHidden="0" w:uiPriority="61" w:unhideWhenUsed="0"/>
-    <w:lsdException w:name="Light Grid" w:semiHidden="0" w:uiPriority="62" w:unhideWhenUsed="0"/>
-    <w:lsdException w:name="Medium Shading 1" w:semiHidden="0" w:uiPriority="63" w:unhideWhenUsed="0"/>
-    <w:lsdException w:name="Medium Shading 2" w:semiHidden="0" w:uiPriority="64" w:unhideWhenUsed="0"/>
-    <w:lsdException w:name="Medium List 1" w:semiHidden="0" w:uiPriority="65" w:unhideWhenUsed="0"/>
-    <w:lsdException w:name="Medium List 2" w:semiHidden="0" w:uiPriority="66" w:unhideWhenUsed="0"/>
-    <w:lsdException w:name="Medium Grid 1" w:semiHidden="0" w:uiPriority="67" w:unhideWhenUsed="0"/>
-    <w:lsdException w:name="Medium Grid 2" w:semiHidden="0" w:uiPriority="68" w:unhideWhenUsed="0"/>
-    <w:lsdException w:name="Medium Grid 3" w:semiHidden="0" w:uiPriority="69" w:unhideWhenUsed="0"/>
-    <w:lsdException w:name="Dark List" w:semiHidden="0" w:uiPriority="70" w:unhideWhenUsed="0"/>
-    <w:lsdException w:name="Colorful Shading" w:semiHidden="0" w:uiPriority="71" w:unhideWhenUsed="0"/>
-    <w:lsdException w:name="Colorful List" w:semiHidden="0" w:uiPriority="72" w:unhideWhenUsed="0"/>
-    <w:lsdException w:name="Colorful Grid" w:semiHidden="0" w:uiPriority="73" w:unhideWhenUsed="0"/>
-    <w:lsdException w:name="Light Shading Accent 1" w:semiHidden="0" w:uiPriority="60" w:unhideWhenUsed="0"/>
-    <w:lsdException w:name="Light List Accent 1" w:semiHidden="0" w:uiPriority="61" w:unhideWhenUsed="0"/>
-    <w:lsdException w:name="Light Grid Accent 1" w:semiHidden="0" w:uiPriority="62" w:unhideWhenUsed="0"/>
-    <w:lsdException w:name="Medium Shading 1 Accent 1" w:semiHidden="0" w:uiPriority="63" w:unhideWhenUsed="0"/>
-    <w:lsdException w:name="Medium Shading 2 Accent 1" w:semiHidden="0" w:uiPriority="64" w:unhideWhenUsed="0"/>
-    <w:lsdException w:name="Medium List 1 Accent 1" w:semiHidden="0" w:uiPriority="65" w:unhideWhenUsed="0"/>
-    <w:lsdException w:name="Revision" w:unhideWhenUsed="0"/>
-    <w:lsdException w:name="List Paragraph" w:semiHidden="0" w:uiPriority="34" w:unhideWhenUsed="0" w:qFormat="1"/>
-    <w:lsdException w:name="Quote" w:semiHidden="0" w:uiPriority="29" w:unhideWhenUsed="0" w:qFormat="1"/>
-    <w:lsdException w:name="Intense Quote" w:semiHidden="0" w:uiPriority="30" w:unhideWhenUsed="0" w:qFormat="1"/>
-    <w:lsdException w:name="Medium List 2 Accent 1" w:semiHidden="0" w:uiPriority="66" w:unhideWhenUsed="0"/>
-    <w:lsdException w:name="Medium Grid 1 Accent 1" w:semiHidden="0" w:uiPriority="67" w:unhideWhenUsed="0"/>
-    <w:lsdException w:name="Medium Grid 2 Accent 1" w:semiHidden="0" w:uiPriority="68" w:unhideWhenUsed="0"/>
-    <w:lsdException w:name="Medium Grid 3 Accent 1" w:semiHidden="0" w:uiPriority="69" w:unhideWhenUsed="0"/>
-    <w:lsdException w:name="Dark List Accent 1" w:semiHidden="0" w:uiPriority="70" w:unhideWhenUsed="0"/>
-    <w:lsdException w:name="Colorful Shading Accent 1" w:semiHidden="0" w:uiPriority="71" w:unhideWhenUsed="0"/>
-    <w:lsdException w:name="Colorful List Accent 1" w:semiHidden="0" w:uiPriority="72" w:unhideWhenUsed="0"/>
-    <w:lsdException w:name="Colorful Grid Accent 1" w:semiHidden="0" w:uiPriority="73" w:unhideWhenUsed="0"/>
-    <w:lsdException w:name="Light Shading Accent 2" w:semiHidden="0" w:uiPriority="60" w:unhideWhenUsed="0"/>
-    <w:lsdException w:name="Light List Accent 2" w:semiHidden="0" w:uiPriority="61" w:unhideWhenUsed="0"/>
-    <w:lsdException w:name="Light Grid Accent 2" w:semiHidden="0" w:uiPriority="62" w:unhideWhenUsed="0"/>
-    <w:lsdException w:name="Medium Shading 1 Accent 2" w:semiHidden="0" w:uiPriority="63" w:unhideWhenUsed="0"/>
-    <w:lsdException w:name="Medium Shading 2 Accent 2" w:semiHidden="0" w:uiPriority="64" w:unhideWhenUsed="0"/>
-    <w:lsdException w:name="Medium List 1 Accent 2" w:semiHidden="0" w:uiPriority="65" w:unhideWhenUsed="0"/>
-    <w:lsdException w:name="Medium List 2 Accent 2" w:semiHidden="0" w:uiPriority="66" w:unhideWhenUsed="0"/>
-    <w:lsdException w:name="Medium Grid 1 Accent 2" w:semiHidden="0" w:uiPriority="67" w:unhideWhenUsed="0"/>
-    <w:lsdException w:name="Medium Grid 2 Accent 2" w:semiHidden="0" w:uiPriority="68" w:unhideWhenUsed="0"/>
-    <w:lsdException w:name="Medium Grid 3 Accent 2" w:semiHidden="0" w:uiPriority="69" w:unhideWhenUsed="0"/>
-    <w:lsdException w:name="Dark List Accent 2" w:semiHidden="0" w:uiPriority="70" w:unhideWhenUsed="0"/>
-    <w:lsdException w:name="Colorful Shading Accent 2" w:semiHidden="0" w:uiPriority="71" w:unhideWhenUsed="0"/>
-    <w:lsdException w:name="Colorful List Accent 2" w:semiHidden="0" w:uiPriority="72" w:unhideWhenUsed="0"/>
-    <w:lsdException w:name="Colorful Grid Accent 2" w:semiHidden="0" w:uiPriority="73" w:unhideWhenUsed="0"/>
-    <w:lsdException w:name="Light Shading Accent 3" w:semiHidden="0" w:uiPriority="60" w:unhideWhenUsed="0"/>
-    <w:lsdException w:name="Light List Accent 3" w:semiHidden="0" w:uiPriority="61" w:unhideWhenUsed="0"/>
-    <w:lsdException w:name="Light Grid Accent 3" w:semiHidden="0" w:uiPriority="62" w:unhideWhenUsed="0"/>
-    <w:lsdException w:name="Medium Shading 1 Accent 3" w:semiHidden="0" w:uiPriority="63" w:unhideWhenUsed="0"/>
-    <w:lsdException w:name="Medium Shading 2 Accent 3" w:semiHidden="0" w:uiPriority="64" w:unhideWhenUsed="0"/>
-    <w:lsdException w:name="Medium List 1 Accent 3" w:semiHidden="0" w:uiPriority="65" w:unhideWhenUsed="0"/>
-    <w:lsdException w:name="Medium List 2 Accent 3" w:semiHidden="0" w:uiPriority="66" w:unhideWhenUsed="0"/>
-    <w:lsdException w:name="Medium Grid 1 Accent 3" w:semiHidden="0" w:uiPriority="67" w:unhideWhenUsed="0"/>
-    <w:lsdException w:name="Medium Grid 2 Accent 3" w:semiHidden="0" w:uiPriority="68" w:unhideWhenUsed="0"/>
-    <w:lsdException w:name="Medium Grid 3 Accent 3" w:semiHidden="0" w:uiPriority="69" w:unhideWhenUsed="0"/>
-    <w:lsdException w:name="Dark List Accent 3" w:semiHidden="0" w:uiPriority="70" w:unhideWhenUsed="0"/>
-    <w:lsdException w:name="Colorful Shading Accent 3" w:semiHidden="0" w:uiPriority="71" w:unhideWhenUsed="0"/>
-    <w:lsdException w:name="Colorful List Accent 3" w:semiHidden="0" w:uiPriority="72" w:unhideWhenUsed="0"/>
-    <w:lsdException w:name="Colorful Grid Accent 3" w:semiHidden="0" w:uiPriority="73" w:unhideWhenUsed="0"/>
-    <w:lsdException w:name="Light Shading Accent 4" w:semiHidden="0" w:uiPriority="60" w:unhideWhenUsed="0"/>
-    <w:lsdException w:name="Light List Accent 4" w:semiHidden="0" w:uiPriority="61" w:unhideWhenUsed="0"/>
-    <w:lsdException w:name="Light Grid Accent 4" w:semiHidden="0" w:uiPriority="62" w:unhideWhenUsed="0"/>
-    <w:lsdException w:name="Medium Shading 1 Accent 4" w:semiHidden="0" w:uiPriority="63" w:unhideWhenUsed="0"/>
-    <w:lsdException w:name="Medium Shading 2 Accent 4" w:semiHidden="0" w:uiPriority="64" w:unhideWhenUsed="0"/>
-    <w:lsdException w:name="Medium List 1 Accent 4" w:semiHidden="0" w:uiPriority="65" w:unhideWhenUsed="0"/>
-    <w:lsdException w:name="Medium List 2 Accent 4" w:semiHidden="0" w:uiPriority="66" w:unhideWhenUsed="0"/>
-    <w:lsdException w:name="Medium Grid 1 Accent 4" w:semiHidden="0" w:uiPriority="67" w:unhideWhenUsed="0"/>
-    <w:lsdException w:name="Medium Grid 2 Accent 4" w:semiHidden="0" w:uiPriority="68" w:unhideWhenUsed="0"/>
-    <w:lsdException w:name="Medium Grid 3 Accent 4" w:semiHidden="0" w:uiPriority="69" w:unhideWhenUsed="0"/>
-    <w:lsdException w:name="Dark List Accent 4" w:semiHidden="0" w:uiPriority="70" w:unhideWhenUsed="0"/>
-    <w:lsdException w:name="Colorful Shading Accent 4" w:semiHidden="0" w:uiPriority="71" w:unhideWhenUsed="0"/>
-    <w:lsdException w:name="Colorful List Accent 4" w:semiHidden="0" w:uiPriority="72" w:unhideWhenUsed="0"/>
-    <w:lsdException w:name="Colorful Grid Accent 4" w:semiHidden="0" w:uiPriority="73" w:unhideWhenUsed="0"/>
-    <w:lsdException w:name="Light Shading Accent 5" w:semiHidden="0" w:uiPriority="60" w:unhideWhenUsed="0"/>
-    <w:lsdException w:name="Light List Accent 5" w:semiHidden="0" w:uiPriority="61" w:unhideWhenUsed="0"/>
-    <w:lsdException w:name="Light Grid Accent 5" w:semiHidden="0" w:uiPriority="62" w:unhideWhenUsed="0"/>
-    <w:lsdException w:name="Medium Shading 1 Accent 5" w:semiHidden="0" w:uiPriority="63" w:unhideWhenUsed="0"/>
-    <w:lsdException w:name="Medium Shading 2 Accent 5" w:semiHidden="0" w:uiPriority="64" w:unhideWhenUsed="0"/>
-    <w:lsdException w:name="Medium List 1 Accent 5" w:semiHidden="0" w:uiPriority="65" w:unhideWhenUsed="0"/>
-    <w:lsdException w:name="Medium List 2 Accent 5" w:semiHidden="0" w:uiPriority="66" w:unhideWhenUsed="0"/>
-    <w:lsdException w:name="Medium Grid 1 Accent 5" w:semiHidden="0" w:uiPriority="67" w:unhideWhenUsed="0"/>
-    <w:lsdException w:name="Medium Grid 2 Accent 5" w:semiHidden="0" w:uiPriority="68" w:unhideWhenUsed="0"/>
-    <w:lsdException w:name="Medium Grid 3 Accent 5" w:semiHidden="0" w:uiPriority="69" w:unhideWhenUsed="0"/>
-    <w:lsdException w:name="Dark List Accent 5" w:semiHidden="0" w:uiPriority="70" w:unhideWhenUsed="0"/>
-    <w:lsdException w:name="Colorful Shading Accent 5" w:semiHidden="0" w:uiPriority="71" w:unhideWhenUsed="0"/>
-    <w:lsdException w:name="Colorful List Accent 5" w:semiHidden="0" w:uiPriority="72" w:unhideWhenUsed="0"/>
-    <w:lsdException w:name="Colorful Grid Accent 5" w:semiHidden="0" w:uiPriority="73" w:unhideWhenUsed="0"/>
-    <w:lsdException w:name="Light Shading Accent 6" w:semiHidden="0" w:uiPriority="60" w:unhideWhenUsed="0"/>
-    <w:lsdException w:name="Light List Accent 6" w:semiHidden="0" w:uiPriority="61" w:unhideWhenUsed="0"/>
-    <w:lsdException w:name="Light Grid Accent 6" w:semiHidden="0" w:uiPriority="62" w:unhideWhenUsed="0"/>
-    <w:lsdException w:name="Medium Shading 1 Accent 6" w:semiHidden="0" w:uiPriority="63" w:unhideWhenUsed="0"/>
-    <w:lsdException w:name="Medium Shading 2 Accent 6" w:semiHidden="0" w:uiPriority="64" w:unhideWhenUsed="0"/>
-    <w:lsdException w:name="Medium List 1 Accent 6" w:semiHidden="0" w:uiPriority="65" w:unhideWhenUsed="0"/>
-    <w:lsdException w:name="Medium List 2 Accent 6" w:semiHidden="0" w:uiPriority="66" w:unhideWhenUsed="0"/>
-    <w:lsdException w:name="Medium Grid 1 Accent 6" w:semiHidden="0" w:uiPriority="67" w:unhideWhenUsed="0"/>
-    <w:lsdException w:name="Medium Grid 2 Accent 6" w:semiHidden="0" w:uiPriority="68" w:unhideWhenUsed="0"/>
-    <w:lsdException w:name="Medium Grid 3 Accent 6" w:semiHidden="0" w:uiPriority="69" w:unhideWhenUsed="0"/>
-    <w:lsdException w:name="Dark List Accent 6" w:semiHidden="0" w:uiPriority="70" w:unhideWhenUsed="0"/>
-    <w:lsdException w:name="Colorful Shading Accent 6" w:semiHidden="0" w:uiPriority="71" w:unhideWhenUsed="0"/>
-    <w:lsdException w:name="Colorful List Accent 6" w:semiHidden="0" w:uiPriority="72" w:unhideWhenUsed="0"/>
-    <w:lsdException w:name="Colorful Grid Accent 6" w:semiHidden="0" w:uiPriority="73" w:unhideWhenUsed="0"/>
-    <w:lsdException w:name="Subtle Emphasis" w:semiHidden="0" w:uiPriority="19" w:unhideWhenUsed="0" w:qFormat="1"/>
-    <w:lsdException w:name="Intense Emphasis" w:semiHidden="0" w:uiPriority="21" w:unhideWhenUsed="0" w:qFormat="1"/>
-    <w:lsdException w:name="Subtle Reference" w:semiHidden="0" w:uiPriority="31" w:unhideWhenUsed="0" w:qFormat="1"/>
-    <w:lsdException w:name="Intense Reference" w:semiHidden="0" w:uiPriority="32" w:unhideWhenUsed="0" w:qFormat="1"/>
-    <w:lsdException w:name="Book Title" w:semiHidden="0" w:uiPriority="33" w:unhideWhenUsed="0" w:qFormat="1"/>
-    <w:lsdException w:name="Bibliography" w:uiPriority="37"/>
-    <w:lsdException w:name="TOC Heading" w:uiPriority="39" w:qFormat="1"/>
+  <w:latentStyles w:defLockedState="0" w:defUIPriority="99" w:defSemiHidden="0" w:defUnhideWhenUsed="0" w:defQFormat="0" w:count="376">
+    <w:lsdException w:name="Normal" w:uiPriority="0" w:qFormat="1"/>
+    <w:lsdException w:name="heading 1" w:uiPriority="9" w:qFormat="1"/>
+    <w:lsdException w:name="heading 2" w:semiHidden="1" w:uiPriority="9" w:unhideWhenUsed="1" w:qFormat="1"/>
+    <w:lsdException w:name="heading 3" w:semiHidden="1" w:uiPriority="9" w:unhideWhenUsed="1" w:qFormat="1"/>
+    <w:lsdException w:name="heading 4" w:semiHidden="1" w:uiPriority="9" w:unhideWhenUsed="1" w:qFormat="1"/>
+    <w:lsdException w:name="heading 5" w:semiHidden="1" w:uiPriority="9" w:unhideWhenUsed="1" w:qFormat="1"/>
+    <w:lsdException w:name="heading 6" w:semiHidden="1" w:uiPriority="9" w:unhideWhenUsed="1" w:qFormat="1"/>
+    <w:lsdException w:name="heading 7" w:semiHidden="1" w:uiPriority="9" w:unhideWhenUsed="1" w:qFormat="1"/>
+    <w:lsdException w:name="heading 8" w:semiHidden="1" w:uiPriority="9" w:unhideWhenUsed="1" w:qFormat="1"/>
+    <w:lsdException w:name="heading 9" w:semiHidden="1" w:uiPriority="9" w:unhideWhenUsed="1" w:qFormat="1"/>
+    <w:lsdException w:name="index 1" w:semiHidden="1" w:unhideWhenUsed="1"/>
+    <w:lsdException w:name="index 2" w:semiHidden="1" w:unhideWhenUsed="1"/>
+    <w:lsdException w:name="index 3" w:semiHidden="1" w:unhideWhenUsed="1"/>
+    <w:lsdException w:name="index 4" w:semiHidden="1" w:unhideWhenUsed="1"/>
+    <w:lsdException w:name="index 5" w:semiHidden="1" w:unhideWhenUsed="1"/>
+    <w:lsdException w:name="index 6" w:semiHidden="1" w:unhideWhenUsed="1"/>
+    <w:lsdException w:name="index 7" w:semiHidden="1" w:unhideWhenUsed="1"/>
+    <w:lsdException w:name="index 8" w:semiHidden="1" w:unhideWhenUsed="1"/>
+    <w:lsdException w:name="index 9" w:semiHidden="1" w:unhideWhenUsed="1"/>
+    <w:lsdException w:name="toc 1" w:semiHidden="1" w:uiPriority="39" w:unhideWhenUsed="1"/>
+    <w:lsdException w:name="toc 2" w:semiHidden="1" w:uiPriority="39" w:unhideWhenUsed="1"/>
+    <w:lsdException w:name="toc 3" w:semiHidden="1" w:uiPriority="39" w:unhideWhenUsed="1"/>
+    <w:lsdException w:name="toc 4" w:semiHidden="1" w:uiPriority="39" w:unhideWhenUsed="1"/>
+    <w:lsdException w:name="toc 5" w:semiHidden="1" w:uiPriority="39" w:unhideWhenUsed="1"/>
+    <w:lsdException w:name="toc 6" w:semiHidden="1" w:uiPriority="39" w:unhideWhenUsed="1"/>
+    <w:lsdException w:name="toc 7" w:semiHidden="1" w:uiPriority="39" w:unhideWhenUsed="1"/>
+    <w:lsdException w:name="toc 8" w:semiHidden="1" w:uiPriority="39" w:unhideWhenUsed="1"/>
+    <w:lsdException w:name="toc 9" w:semiHidden="1" w:uiPriority="39" w:unhideWhenUsed="1"/>
+    <w:lsdException w:name="Normal Indent" w:semiHidden="1" w:unhideWhenUsed="1"/>
+    <w:lsdException w:name="footnote text" w:semiHidden="1" w:unhideWhenUsed="1"/>
+    <w:lsdException w:name="annotation text" w:semiHidden="1" w:unhideWhenUsed="1"/>
+    <w:lsdException w:name="header" w:semiHidden="1" w:unhideWhenUsed="1"/>
+    <w:lsdException w:name="footer" w:semiHidden="1" w:unhideWhenUsed="1"/>
+    <w:lsdException w:name="index heading" w:semiHidden="1" w:unhideWhenUsed="1"/>
+    <w:lsdException w:name="caption" w:semiHidden="1" w:uiPriority="35" w:unhideWhenUsed="1" w:qFormat="1"/>
+    <w:lsdException w:name="table of figures" w:semiHidden="1" w:unhideWhenUsed="1"/>
+    <w:lsdException w:name="envelope address" w:semiHidden="1" w:unhideWhenUsed="1"/>
+    <w:lsdException w:name="envelope return" w:semiHidden="1" w:unhideWhenUsed="1"/>
+    <w:lsdException w:name="footnote reference" w:semiHidden="1" w:unhideWhenUsed="1"/>
+    <w:lsdException w:name="annotation reference" w:semiHidden="1" w:unhideWhenUsed="1"/>
+    <w:lsdException w:name="line number" w:semiHidden="1" w:unhideWhenUsed="1"/>
+    <w:lsdException w:name="page number" w:semiHidden="1" w:unhideWhenUsed="1"/>
+    <w:lsdException w:name="endnote reference" w:semiHidden="1" w:unhideWhenUsed="1"/>
+    <w:lsdException w:name="endnote text" w:semiHidden="1" w:unhideWhenUsed="1"/>
+    <w:lsdException w:name="table of authorities" w:semiHidden="1" w:unhideWhenUsed="1"/>
+    <w:lsdException w:name="macro" w:semiHidden="1" w:unhideWhenUsed="1"/>
+    <w:lsdException w:name="toa heading" w:semiHidden="1" w:unhideWhenUsed="1"/>
+    <w:lsdException w:name="List" w:semiHidden="1" w:unhideWhenUsed="1"/>
+    <w:lsdException w:name="List Bullet" w:semiHidden="1" w:unhideWhenUsed="1"/>
+    <w:lsdException w:name="List Number" w:semiHidden="1" w:unhideWhenUsed="1"/>
+    <w:lsdException w:name="List 2" w:semiHidden="1" w:unhideWhenUsed="1"/>
+    <w:lsdException w:name="List 3" w:semiHidden="1" w:unhideWhenUsed="1"/>
+    <w:lsdException w:name="List 4" w:semiHidden="1" w:unhideWhenUsed="1"/>
+    <w:lsdException w:name="List 5" w:semiHidden="1" w:unhideWhenUsed="1"/>
+    <w:lsdException w:name="List Bullet 2" w:semiHidden="1" w:unhideWhenUsed="1"/>
+    <w:lsdException w:name="List Bullet 3" w:semiHidden="1" w:unhideWhenUsed="1"/>
+    <w:lsdException w:name="List Bullet 4" w:semiHidden="1" w:unhideWhenUsed="1"/>
+    <w:lsdException w:name="List Bullet 5" w:semiHidden="1" w:unhideWhenUsed="1"/>
+    <w:lsdException w:name="List Number 2" w:semiHidden="1" w:unhideWhenUsed="1"/>
+    <w:lsdException w:name="List Number 3" w:semiHidden="1" w:unhideWhenUsed="1"/>
+    <w:lsdException w:name="List Number 4" w:semiHidden="1" w:unhideWhenUsed="1"/>
+    <w:lsdException w:name="List Number 5" w:semiHidden="1" w:unhideWhenUsed="1"/>
+    <w:lsdException w:name="Title" w:uiPriority="10" w:qFormat="1"/>
+    <w:lsdException w:name="Closing" w:semiHidden="1" w:unhideWhenUsed="1"/>
+    <w:lsdException w:name="Signature" w:semiHidden="1" w:unhideWhenUsed="1"/>
+    <w:lsdException w:name="Default Paragraph Font" w:semiHidden="1" w:uiPriority="1" w:unhideWhenUsed="1"/>
+    <w:lsdException w:name="Body Text" w:semiHidden="1" w:unhideWhenUsed="1"/>
+    <w:lsdException w:name="Body Text Indent" w:semiHidden="1" w:unhideWhenUsed="1"/>
+    <w:lsdException w:name="List Continue" w:semiHidden="1" w:unhideWhenUsed="1"/>
+    <w:lsdException w:name="List Continue 2" w:semiHidden="1" w:unhideWhenUsed="1"/>
+    <w:lsdException w:name="List Continue 3" w:semiHidden="1" w:unhideWhenUsed="1"/>
+    <w:lsdException w:name="List Continue 4" w:semiHidden="1" w:unhideWhenUsed="1"/>
+    <w:lsdException w:name="List Continue 5" w:semiHidden="1" w:unhideWhenUsed="1"/>
+    <w:lsdException w:name="Message Header" w:semiHidden="1" w:unhideWhenUsed="1"/>
+    <w:lsdException w:name="Subtitle" w:uiPriority="11" w:qFormat="1"/>
+    <w:lsdException w:name="Salutation" w:semiHidden="1" w:unhideWhenUsed="1"/>
+    <w:lsdException w:name="Date" w:semiHidden="1" w:unhideWhenUsed="1"/>
+    <w:lsdException w:name="Body Text First Indent" w:semiHidden="1" w:unhideWhenUsed="1"/>
+    <w:lsdException w:name="Body Text First Indent 2" w:semiHidden="1" w:unhideWhenUsed="1"/>
+    <w:lsdException w:name="Note Heading" w:semiHidden="1" w:unhideWhenUsed="1"/>
+    <w:lsdException w:name="Body Text 2" w:semiHidden="1" w:unhideWhenUsed="1"/>
+    <w:lsdException w:name="Body Text 3" w:semiHidden="1" w:unhideWhenUsed="1"/>
+    <w:lsdException w:name="Body Text Indent 2" w:semiHidden="1" w:unhideWhenUsed="1"/>
+    <w:lsdException w:name="Body Text Indent 3" w:semiHidden="1" w:unhideWhenUsed="1"/>
+    <w:lsdException w:name="Block Text" w:semiHidden="1" w:unhideWhenUsed="1"/>
+    <w:lsdException w:name="Hyperlink" w:semiHidden="1" w:unhideWhenUsed="1"/>
+    <w:lsdException w:name="FollowedHyperlink" w:semiHidden="1" w:unhideWhenUsed="1"/>
+    <w:lsdException w:name="Strong" w:uiPriority="22" w:qFormat="1"/>
+    <w:lsdException w:name="Emphasis" w:uiPriority="20" w:qFormat="1"/>
+    <w:lsdException w:name="Document Map" w:semiHidden="1" w:unhideWhenUsed="1"/>
+    <w:lsdException w:name="Plain Text" w:semiHidden="1" w:unhideWhenUsed="1"/>
+    <w:lsdException w:name="E-mail Signature" w:semiHidden="1" w:unhideWhenUsed="1"/>
+    <w:lsdException w:name="HTML Top of Form" w:semiHidden="1" w:unhideWhenUsed="1"/>
+    <w:lsdException w:name="HTML Bottom of Form" w:semiHidden="1" w:unhideWhenUsed="1"/>
+    <w:lsdException w:name="Normal (Web)" w:semiHidden="1" w:unhideWhenUsed="1"/>
+    <w:lsdException w:name="HTML Acronym" w:semiHidden="1" w:unhideWhenUsed="1"/>
+    <w:lsdException w:name="HTML Address" w:semiHidden="1" w:unhideWhenUsed="1"/>
+    <w:lsdException w:name="HTML Cite" w:semiHidden="1" w:unhideWhenUsed="1"/>
+    <w:lsdException w:name="HTML Code" w:semiHidden="1" w:unhideWhenUsed="1"/>
+    <w:lsdException w:name="HTML Definition" w:semiHidden="1" w:unhideWhenUsed="1"/>
+    <w:lsdException w:name="HTML Keyboard" w:semiHidden="1" w:unhideWhenUsed="1"/>
+    <w:lsdException w:name="HTML Preformatted" w:semiHidden="1" w:unhideWhenUsed="1"/>
+    <w:lsdException w:name="HTML Sample" w:semiHidden="1" w:unhideWhenUsed="1"/>
+    <w:lsdException w:name="HTML Typewriter" w:semiHidden="1" w:unhideWhenUsed="1"/>
+    <w:lsdException w:name="HTML Variable" w:semiHidden="1" w:unhideWhenUsed="1"/>
+    <w:lsdException w:name="Normal Table" w:semiHidden="1" w:unhideWhenUsed="1"/>
+    <w:lsdException w:name="annotation subject" w:semiHidden="1" w:unhideWhenUsed="1"/>
+    <w:lsdException w:name="No List" w:semiHidden="1" w:unhideWhenUsed="1"/>
+    <w:lsdException w:name="Outline List 1" w:semiHidden="1" w:unhideWhenUsed="1"/>
+    <w:lsdException w:name="Outline List 2" w:semiHidden="1" w:unhideWhenUsed="1"/>
+    <w:lsdException w:name="Outline List 3" w:semiHidden="1" w:unhideWhenUsed="1"/>
+    <w:lsdException w:name="Table Simple 1" w:semiHidden="1" w:unhideWhenUsed="1"/>
+    <w:lsdException w:name="Table Simple 2" w:semiHidden="1" w:unhideWhenUsed="1"/>
+    <w:lsdException w:name="Table Simple 3" w:semiHidden="1" w:unhideWhenUsed="1"/>
+    <w:lsdException w:name="Table Classic 1" w:semiHidden="1" w:unhideWhenUsed="1"/>
+    <w:lsdException w:name="Table Classic 2" w:semiHidden="1" w:unhideWhenUsed="1"/>
+    <w:lsdException w:name="Table Classic 3" w:semiHidden="1" w:unhideWhenUsed="1"/>
+    <w:lsdException w:name="Table Classic 4" w:semiHidden="1" w:unhideWhenUsed="1"/>
+    <w:lsdException w:name="Table Colorful 1" w:semiHidden="1" w:unhideWhenUsed="1"/>
+    <w:lsdException w:name="Table Colorful 2" w:semiHidden="1" w:unhideWhenUsed="1"/>
+    <w:lsdException w:name="Table Colorful 3" w:semiHidden="1" w:unhideWhenUsed="1"/>
+    <w:lsdException w:name="Table Columns 1" w:semiHidden="1" w:unhideWhenUsed="1"/>
+    <w:lsdException w:name="Table Columns 2" w:semiHidden="1" w:unhideWhenUsed="1"/>
+    <w:lsdException w:name="Table Columns 3" w:semiHidden="1" w:unhideWhenUsed="1"/>
+    <w:lsdException w:name="Table Columns 4" w:semiHidden="1" w:unhideWhenUsed="1"/>
+    <w:lsdException w:name="Table Columns 5" w:semiHidden="1" w:unhideWhenUsed="1"/>
+    <w:lsdException w:name="Table Grid 1" w:semiHidden="1" w:unhideWhenUsed="1"/>
+    <w:lsdException w:name="Table Grid 2" w:semiHidden="1" w:unhideWhenUsed="1"/>
+    <w:lsdException w:name="Table Grid 3" w:semiHidden="1" w:unhideWhenUsed="1"/>
+    <w:lsdException w:name="Table Grid 4" w:semiHidden="1" w:unhideWhenUsed="1"/>
+    <w:lsdException w:name="Table Grid 5" w:semiHidden="1" w:unhideWhenUsed="1"/>
+    <w:lsdException w:name="Table Grid 6" w:semiHidden="1" w:unhideWhenUsed="1"/>
+    <w:lsdException w:name="Table Grid 7" w:semiHidden="1" w:unhideWhenUsed="1"/>
+    <w:lsdException w:name="Table Grid 8" w:semiHidden="1" w:unhideWhenUsed="1"/>
+    <w:lsdException w:name="Table List 1" w:semiHidden="1" w:unhideWhenUsed="1"/>
+    <w:lsdException w:name="Table List 2" w:semiHidden="1" w:unhideWhenUsed="1"/>
+    <w:lsdException w:name="Table List 3" w:semiHidden="1" w:unhideWhenUsed="1"/>
+    <w:lsdException w:name="Table List 4" w:semiHidden="1" w:unhideWhenUsed="1"/>
+    <w:lsdException w:name="Table List 5" w:semiHidden="1" w:unhideWhenUsed="1"/>
+    <w:lsdException w:name="Table List 6" w:semiHidden="1" w:unhideWhenUsed="1"/>
+    <w:lsdException w:name="Table List 7" w:semiHidden="1" w:unhideWhenUsed="1"/>
+    <w:lsdException w:name="Table List 8" w:semiHidden="1" w:unhideWhenUsed="1"/>
+    <w:lsdException w:name="Table 3D effects 1" w:semiHidden="1" w:unhideWhenUsed="1"/>
+    <w:lsdException w:name="Table 3D effects 2" w:semiHidden="1" w:unhideWhenUsed="1"/>
+    <w:lsdException w:name="Table 3D effects 3" w:semiHidden="1" w:unhideWhenUsed="1"/>
+    <w:lsdException w:name="Table Contemporary" w:semiHidden="1" w:unhideWhenUsed="1"/>
+    <w:lsdException w:name="Table Elegant" w:semiHidden="1" w:unhideWhenUsed="1"/>
+    <w:lsdException w:name="Table Professional" w:semiHidden="1" w:unhideWhenUsed="1"/>
+    <w:lsdException w:name="Table Subtle 1" w:semiHidden="1" w:unhideWhenUsed="1"/>
+    <w:lsdException w:name="Table Subtle 2" w:semiHidden="1" w:unhideWhenUsed="1"/>
+    <w:lsdException w:name="Table Web 1" w:semiHidden="1" w:unhideWhenUsed="1"/>
+    <w:lsdException w:name="Table Web 2" w:semiHidden="1" w:unhideWhenUsed="1"/>
+    <w:lsdException w:name="Table Web 3" w:semiHidden="1" w:unhideWhenUsed="1"/>
+    <w:lsdException w:name="Balloon Text" w:semiHidden="1" w:unhideWhenUsed="1"/>
+    <w:lsdException w:name="Table Grid" w:semiHidden="1" w:uiPriority="39" w:unhideWhenUsed="1"/>
+    <w:lsdException w:name="Table Theme" w:semiHidden="1" w:unhideWhenUsed="1"/>
+    <w:lsdException w:name="Placeholder Text" w:semiHidden="1"/>
+    <w:lsdException w:name="No Spacing" w:uiPriority="1" w:qFormat="1"/>
+    <w:lsdException w:name="Light Shading" w:uiPriority="60"/>
+    <w:lsdException w:name="Light List" w:uiPriority="61"/>
+    <w:lsdException w:name="Light Grid" w:uiPriority="62"/>
+    <w:lsdException w:name="Medium Shading 1" w:uiPriority="63"/>
+    <w:lsdException w:name="Medium Shading 2" w:uiPriority="64"/>
+    <w:lsdException w:name="Medium List 1" w:uiPriority="65"/>
+    <w:lsdException w:name="Medium List 2" w:uiPriority="66"/>
+    <w:lsdException w:name="Medium Grid 1" w:uiPriority="67"/>
+    <w:lsdException w:name="Medium Grid 2" w:uiPriority="68"/>
+    <w:lsdException w:name="Medium Grid 3" w:uiPriority="69"/>
+    <w:lsdException w:name="Dark List" w:uiPriority="70"/>
+    <w:lsdException w:name="Colorful Shading" w:uiPriority="71"/>
+    <w:lsdException w:name="Colorful List" w:uiPriority="72"/>
+    <w:lsdException w:name="Colorful Grid" w:uiPriority="73"/>
+    <w:lsdException w:name="Light Shading Accent 1" w:uiPriority="60"/>
+    <w:lsdException w:name="Light List Accent 1" w:uiPriority="61"/>
+    <w:lsdException w:name="Light Grid Accent 1" w:uiPriority="62"/>
+    <w:lsdException w:name="Medium Shading 1 Accent 1" w:uiPriority="63"/>
+    <w:lsdException w:name="Medium Shading 2 Accent 1" w:uiPriority="64"/>
+    <w:lsdException w:name="Medium List 1 Accent 1" w:uiPriority="65"/>
+    <w:lsdException w:name="Revision" w:semiHidden="1"/>
+    <w:lsdException w:name="List Paragraph" w:uiPriority="34" w:qFormat="1"/>
+    <w:lsdException w:name="Quote" w:uiPriority="29" w:qFormat="1"/>
+    <w:lsdException w:name="Intense Quote" w:uiPriority="30" w:qFormat="1"/>
+    <w:lsdException w:name="Medium List 2 Accent 1" w:uiPriority="66"/>
+    <w:lsdException w:name="Medium Grid 1 Accent 1" w:uiPriority="67"/>
+    <w:lsdException w:name="Medium Grid 2 Accent 1" w:uiPriority="68"/>
+    <w:lsdException w:name="Medium Grid 3 Accent 1" w:uiPriority="69"/>
+    <w:lsdException w:name="Dark List Accent 1" w:uiPriority="70"/>
+    <w:lsdException w:name="Colorful Shading Accent 1" w:uiPriority="71"/>
+    <w:lsdException w:name="Colorful List Accent 1" w:uiPriority="72"/>
+    <w:lsdException w:name="Colorful Grid Accent 1" w:uiPriority="73"/>
+    <w:lsdException w:name="Light Shading Accent 2" w:uiPriority="60"/>
+    <w:lsdException w:name="Light List Accent 2" w:uiPriority="61"/>
+    <w:lsdException w:name="Light Grid Accent 2" w:uiPriority="62"/>
+    <w:lsdException w:name="Medium Shading 1 Accent 2" w:uiPriority="63"/>
+    <w:lsdException w:name="Medium Shading 2 Accent 2" w:uiPriority="64"/>
+    <w:lsdException w:name="Medium List 1 Accent 2" w:uiPriority="65"/>
+    <w:lsdException w:name="Medium List 2 Accent 2" w:uiPriority="66"/>
+    <w:lsdException w:name="Medium Grid 1 Accent 2" w:uiPriority="67"/>
+    <w:lsdException w:name="Medium Grid 2 Accent 2" w:uiPriority="68"/>
+    <w:lsdException w:name="Medium Grid 3 Accent 2" w:uiPriority="69"/>
+    <w:lsdException w:name="Dark List Accent 2" w:uiPriority="70"/>
+    <w:lsdException w:name="Colorful Shading Accent 2" w:uiPriority="71"/>
+    <w:lsdException w:name="Colorful List Accent 2" w:uiPriority="72"/>
+    <w:lsdException w:name="Colorful Grid Accent 2" w:uiPriority="73"/>
+    <w:lsdException w:name="Light Shading Accent 3" w:uiPriority="60"/>
+    <w:lsdException w:name="Light List Accent 3" w:uiPriority="61"/>
+    <w:lsdException w:name="Light Grid Accent 3" w:uiPriority="62"/>
+    <w:lsdException w:name="Medium Shading 1 Accent 3" w:uiPriority="63"/>
+    <w:lsdException w:name="Medium Shading 2 Accent 3" w:uiPriority="64"/>
+    <w:lsdException w:name="Medium List 1 Accent 3" w:uiPriority="65"/>
+    <w:lsdException w:name="Medium List 2 Accent 3" w:uiPriority="66"/>
+    <w:lsdException w:name="Medium Grid 1 Accent 3" w:uiPriority="67"/>
+    <w:lsdException w:name="Medium Grid 2 Accent 3" w:uiPriority="68"/>
+    <w:lsdException w:name="Medium Grid 3 Accent 3" w:uiPriority="69"/>
+    <w:lsdException w:name="Dark List Accent 3" w:uiPriority="70"/>
+    <w:lsdException w:name="Colorful Shading Accent 3" w:uiPriority="71"/>
+    <w:lsdException w:name="Colorful List Accent 3" w:uiPriority="72"/>
+    <w:lsdException w:name="Colorful Grid Accent 3" w:uiPriority="73"/>
+    <w:lsdException w:name="Light Shading Accent 4" w:uiPriority="60"/>
+    <w:lsdException w:name="Light List Accent 4" w:uiPriority="61"/>
+    <w:lsdException w:name="Light Grid Accent 4" w:uiPriority="62"/>
+    <w:lsdException w:name="Medium Shading 1 Accent 4" w:uiPriority="63"/>
+    <w:lsdException w:name="Medium Shading 2 Accent 4" w:uiPriority="64"/>
+    <w:lsdException w:name="Medium List 1 Accent 4" w:uiPriority="65"/>
+    <w:lsdException w:name="Medium List 2 Accent 4" w:uiPriority="66"/>
+    <w:lsdException w:name="Medium Grid 1 Accent 4" w:uiPriority="67"/>
+    <w:lsdException w:name="Medium Grid 2 Accent 4" w:uiPriority="68"/>
+    <w:lsdException w:name="Medium Grid 3 Accent 4" w:uiPriority="69"/>
+    <w:lsdException w:name="Dark List Accent 4" w:uiPriority="70"/>
+    <w:lsdException w:name="Colorful Shading Accent 4" w:uiPriority="71"/>
+    <w:lsdException w:name="Colorful List Accent 4" w:uiPriority="72"/>
+    <w:lsdException w:name="Colorful Grid Accent 4" w:uiPriority="73"/>
+    <w:lsdException w:name="Light Shading Accent 5" w:uiPriority="60"/>
+    <w:lsdException w:name="Light List Accent 5" w:uiPriority="61"/>
+    <w:lsdException w:name="Light Grid Accent 5" w:uiPriority="62"/>
+    <w:lsdException w:name="Medium Shading 1 Accent 5" w:uiPriority="63"/>
+    <w:lsdException w:name="Medium Shading 2 Accent 5" w:uiPriority="64"/>
+    <w:lsdException w:name="Medium List 1 Accent 5" w:uiPriority="65"/>
+    <w:lsdException w:name="Medium List 2 Accent 5" w:uiPriority="66"/>
+    <w:lsdException w:name="Medium Grid 1 Accent 5" w:uiPriority="67"/>
+    <w:lsdException w:name="Medium Grid 2 Accent 5" w:uiPriority="68"/>
+    <w:lsdException w:name="Medium Grid 3 Accent 5" w:uiPriority="69"/>
+    <w:lsdException w:name="Dark List Accent 5" w:uiPriority="70"/>
+    <w:lsdException w:name="Colorful Shading Accent 5" w:uiPriority="71"/>
+    <w:lsdException w:name="Colorful List Accent 5" w:uiPriority="72"/>
+    <w:lsdException w:name="Colorful Grid Accent 5" w:uiPriority="73"/>
+    <w:lsdException w:name="Light Shading Accent 6" w:uiPriority="60"/>
+    <w:lsdException w:name="Light List Accent 6" w:uiPriority="61"/>
+    <w:lsdException w:name="Light Grid Accent 6" w:uiPriority="62"/>
+    <w:lsdException w:name="Medium Shading 1 Accent 6" w:uiPriority="63"/>
+    <w:lsdException w:name="Medium Shading 2 Accent 6" w:uiPriority="64"/>
+    <w:lsdException w:name="Medium List 1 Accent 6" w:uiPriority="65"/>
+    <w:lsdException w:name="Medium List 2 Accent 6" w:uiPriority="66"/>
+    <w:lsdException w:name="Medium Grid 1 Accent 6" w:uiPriority="67"/>
+    <w:lsdException w:name="Medium Grid 2 Accent 6" w:uiPriority="68"/>
+    <w:lsdException w:name="Medium Grid 3 Accent 6" w:uiPriority="69"/>
+    <w:lsdException w:name="Dark List Accent 6" w:uiPriority="70"/>
+    <w:lsdException w:name="Colorful Shading Accent 6" w:uiPriority="71"/>
+    <w:lsdException w:name="Colorful List Accent 6" w:uiPriority="72"/>
+    <w:lsdException w:name="Colorful Grid Accent 6" w:uiPriority="73"/>
+    <w:lsdException w:name="Subtle Emphasis" w:uiPriority="19" w:qFormat="1"/>
+    <w:lsdException w:name="Intense Emphasis" w:uiPriority="21" w:qFormat="1"/>
+    <w:lsdException w:name="Subtle Reference" w:uiPriority="31" w:qFormat="1"/>
+    <w:lsdException w:name="Intense Reference" w:uiPriority="32" w:qFormat="1"/>
+    <w:lsdException w:name="Book Title" w:uiPriority="33" w:qFormat="1"/>
+    <w:lsdException w:name="Bibliography" w:semiHidden="1" w:uiPriority="37" w:unhideWhenUsed="1"/>
+    <w:lsdException w:name="TOC Heading" w:semiHidden="1" w:uiPriority="39" w:unhideWhenUsed="1" w:qFormat="1"/>
+    <w:lsdException w:name="Plain Table 1" w:uiPriority="41"/>
+    <w:lsdException w:name="Plain Table 2" w:uiPriority="42"/>
+    <w:lsdException w:name="Plain Table 3" w:uiPriority="43"/>
+    <w:lsdException w:name="Plain Table 4" w:uiPriority="44"/>
+    <w:lsdException w:name="Plain Table 5" w:uiPriority="45"/>
+    <w:lsdException w:name="Grid Table Light" w:uiPriority="40"/>
+    <w:lsdException w:name="Grid Table 1 Light" w:uiPriority="46"/>
+    <w:lsdException w:name="Grid Table 2" w:uiPriority="47"/>
+    <w:lsdException w:name="Grid Table 3" w:uiPriority="48"/>
+    <w:lsdException w:name="Grid Table 4" w:uiPriority="49"/>
+    <w:lsdException w:name="Grid Table 5 Dark" w:uiPriority="50"/>
+    <w:lsdException w:name="Grid Table 6 Colorful" w:uiPriority="51"/>
+    <w:lsdException w:name="Grid Table 7 Colorful" w:uiPriority="52"/>
+    <w:lsdException w:name="Grid Table 1 Light Accent 1" w:uiPriority="46"/>
+    <w:lsdException w:name="Grid Table 2 Accent 1" w:uiPriority="47"/>
+    <w:lsdException w:name="Grid Table 3 Accent 1" w:uiPriority="48"/>
+    <w:lsdException w:name="Grid Table 4 Accent 1" w:uiPriority="49"/>
+    <w:lsdException w:name="Grid Table 5 Dark Accent 1" w:uiPriority="50"/>
+    <w:lsdException w:name="Grid Table 6 Colorful Accent 1" w:uiPriority="51"/>
+    <w:lsdException w:name="Grid Table 7 Colorful Accent 1" w:uiPriority="52"/>
+    <w:lsdException w:name="Grid Table 1 Light Accent 2" w:uiPriority="46"/>
+    <w:lsdException w:name="Grid Table 2 Accent 2" w:uiPriority="47"/>
+    <w:lsdException w:name="Grid Table 3 Accent 2" w:uiPriority="48"/>
+    <w:lsdException w:name="Grid Table 4 Accent 2" w:uiPriority="49"/>
+    <w:lsdException w:name="Grid Table 5 Dark Accent 2" w:uiPriority="50"/>
+    <w:lsdException w:name="Grid Table 6 Colorful Accent 2" w:uiPriority="51"/>
+    <w:lsdException w:name="Grid Table 7 Colorful Accent 2" w:uiPriority="52"/>
+    <w:lsdException w:name="Grid Table 1 Light Accent 3" w:uiPriority="46"/>
+    <w:lsdException w:name="Grid Table 2 Accent 3" w:uiPriority="47"/>
+    <w:lsdException w:name="Grid Table 3 Accent 3" w:uiPriority="48"/>
+    <w:lsdException w:name="Grid Table 4 Accent 3" w:uiPriority="49"/>
+    <w:lsdException w:name="Grid Table 5 Dark Accent 3" w:uiPriority="50"/>
+    <w:lsdException w:name="Grid Table 6 Colorful Accent 3" w:uiPriority="51"/>
+    <w:lsdException w:name="Grid Table 7 Colorful Accent 3" w:uiPriority="52"/>
+    <w:lsdException w:name="Grid Table 1 Light Accent 4" w:uiPriority="46"/>
+    <w:lsdException w:name="Grid Table 2 Accent 4" w:uiPriority="47"/>
+    <w:lsdException w:name="Grid Table 3 Accent 4" w:uiPriority="48"/>
+    <w:lsdException w:name="Grid Table 4 Accent 4" w:uiPriority="49"/>
+    <w:lsdException w:name="Grid Table 5 Dark Accent 4" w:uiPriority="50"/>
+    <w:lsdException w:name="Grid Table 6 Colorful Accent 4" w:uiPriority="51"/>
+    <w:lsdException w:name="Grid Table 7 Colorful Accent 4" w:uiPriority="52"/>
+    <w:lsdException w:name="Grid Table 1 Light Accent 5" w:uiPriority="46"/>
+    <w:lsdException w:name="Grid Table 2 Accent 5" w:uiPriority="47"/>
+    <w:lsdException w:name="Grid Table 3 Accent 5" w:uiPriority="48"/>
+    <w:lsdException w:name="Grid Table 4 Accent 5" w:uiPriority="49"/>
+    <w:lsdException w:name="Grid Table 5 Dark Accent 5" w:uiPriority="50"/>
+    <w:lsdException w:name="Grid Table 6 Colorful Accent 5" w:uiPriority="51"/>
+    <w:lsdException w:name="Grid Table 7 Colorful Accent 5" w:uiPriority="52"/>
+    <w:lsdException w:name="Grid Table 1 Light Accent 6" w:uiPriority="46"/>
+    <w:lsdException w:name="Grid Table 2 Accent 6" w:uiPriority="47"/>
+    <w:lsdException w:name="Grid Table 3 Accent 6" w:uiPriority="48"/>
+    <w:lsdException w:name="Grid Table 4 Accent 6" w:uiPriority="49"/>
+    <w:lsdException w:name="Grid Table 5 Dark Accent 6" w:uiPriority="50"/>
+    <w:lsdException w:name="Grid Table 6 Colorful Accent 6" w:uiPriority="51"/>
+    <w:lsdException w:name="Grid Table 7 Colorful Accent 6" w:uiPriority="52"/>
+    <w:lsdException w:name="List Table 1 Light" w:uiPriority="46"/>
+    <w:lsdException w:name="List Table 2" w:uiPriority="47"/>
+    <w:lsdException w:name="List Table 3" w:uiPriority="48"/>
+    <w:lsdException w:name="List Table 4" w:uiPriority="49"/>
+    <w:lsdException w:name="List Table 5 Dark" w:uiPriority="50"/>
+    <w:lsdException w:name="List Table 6 Colorful" w:uiPriority="51"/>
+    <w:lsdException w:name="List Table 7 Colorful" w:uiPriority="52"/>
+    <w:lsdException w:name="List Table 1 Light Accent 1" w:uiPriority="46"/>
+    <w:lsdException w:name="List Table 2 Accent 1" w:uiPriority="47"/>
+    <w:lsdException w:name="List Table 3 Accent 1" w:uiPriority="48"/>
+    <w:lsdException w:name="List Table 4 Accent 1" w:uiPriority="49"/>
+    <w:lsdException w:name="List Table 5 Dark Accent 1" w:uiPriority="50"/>
+    <w:lsdException w:name="List Table 6 Colorful Accent 1" w:uiPriority="51"/>
+    <w:lsdException w:name="List Table 7 Colorful Accent 1" w:uiPriority="52"/>
+    <w:lsdException w:name="List Table 1 Light Accent 2" w:uiPriority="46"/>
+    <w:lsdException w:name="List Table 2 Accent 2" w:uiPriority="47"/>
+    <w:lsdException w:name="List Table 3 Accent 2" w:uiPriority="48"/>
+    <w:lsdException w:name="List Table 4 Accent 2" w:uiPriority="49"/>
+    <w:lsdException w:name="List Table 5 Dark Accent 2" w:uiPriority="50"/>
+    <w:lsdException w:name="List Table 6 Colorful Accent 2" w:uiPriority="51"/>
+    <w:lsdException w:name="List Table 7 Colorful Accent 2" w:uiPriority="52"/>
+    <w:lsdException w:name="List Table 1 Light Accent 3" w:uiPriority="46"/>
+    <w:lsdException w:name="List Table 2 Accent 3" w:uiPriority="47"/>
+    <w:lsdException w:name="List Table 3 Accent 3" w:uiPriority="48"/>
+    <w:lsdException w:name="List Table 4 Accent 3" w:uiPriority="49"/>
+    <w:lsdException w:name="List Table 5 Dark Accent 3" w:uiPriority="50"/>
+    <w:lsdException w:name="List Table 6 Colorful Accent 3" w:uiPriority="51"/>
+    <w:lsdException w:name="List Table 7 Colorful Accent 3" w:uiPriority="52"/>
+    <w:lsdException w:name="List Table 1 Light Accent 4" w:uiPriority="46"/>
+    <w:lsdException w:name="List Table 2 Accent 4" w:uiPriority="47"/>
+    <w:lsdException w:name="List Table 3 Accent 4" w:uiPriority="48"/>
+    <w:lsdException w:name="List Table 4 Accent 4" w:uiPriority="49"/>
+    <w:lsdException w:name="List Table 5 Dark Accent 4" w:uiPriority="50"/>
+    <w:lsdException w:name="List Table 6 Colorful Accent 4" w:uiPriority="51"/>
+    <w:lsdException w:name="List Table 7 Colorful Accent 4" w:uiPriority="52"/>
+    <w:lsdException w:name="List Table 1 Light Accent 5" w:uiPriority="46"/>
+    <w:lsdException w:name="List Table 2 Accent 5" w:uiPriority="47"/>
+    <w:lsdException w:name="List Table 3 Accent 5" w:uiPriority="48"/>
+    <w:lsdException w:name="List Table 4 Accent 5" w:uiPriority="49"/>
+    <w:lsdException w:name="List Table 5 Dark Accent 5" w:uiPriority="50"/>
+    <w:lsdException w:name="List Table 6 Colorful Accent 5" w:uiPriority="51"/>
+    <w:lsdException w:name="List Table 7 Colorful Accent 5" w:uiPriority="52"/>
+    <w:lsdException w:name="List Table 1 Light Accent 6" w:uiPriority="46"/>
+    <w:lsdException w:name="List Table 2 Accent 6" w:uiPriority="47"/>
+    <w:lsdException w:name="List Table 3 Accent 6" w:uiPriority="48"/>
+    <w:lsdException w:name="List Table 4 Accent 6" w:uiPriority="49"/>
+    <w:lsdException w:name="List Table 5 Dark Accent 6" w:uiPriority="50"/>
+    <w:lsdException w:name="List Table 6 Colorful Accent 6" w:uiPriority="51"/>
+    <w:lsdException w:name="List Table 7 Colorful Accent 6" w:uiPriority="52"/>
+    <w:lsdException w:name="Mention" w:semiHidden="1" w:unhideWhenUsed="1"/>
+    <w:lsdException w:name="Smart Hyperlink" w:semiHidden="1" w:unhideWhenUsed="1"/>
+    <w:lsdException w:name="Hashtag" w:semiHidden="1" w:unhideWhenUsed="1"/>
+    <w:lsdException w:name="Unresolved Mention" w:semiHidden="1" w:unhideWhenUsed="1"/>
+    <w:lsdException w:name="Smart Link" w:semiHidden="1" w:unhideWhenUsed="1"/>
   </w:latentStyles>
   <w:style w:type="paragraph" w:default="1" w:styleId="Normal">
     <w:name w:val="Normal"/>
@@ -2041,7 +2226,6 @@
       <w:spacing w:after="0" w:line="240" w:lineRule="auto"/>
     </w:pPr>
     <w:tblPr>
-      <w:tblInd w:w="0" w:type="dxa"/>
       <w:tblBorders>
         <w:top w:val="single" w:sz="4" w:space="0" w:color="auto"/>
         <w:left w:val="single" w:sz="4" w:space="0" w:color="auto"/>
@@ -2050,385 +2234,6 @@
         <w:insideH w:val="single" w:sz="4" w:space="0" w:color="auto"/>
         <w:insideV w:val="single" w:sz="4" w:space="0" w:color="auto"/>
       </w:tblBorders>
-      <w:tblCellMar>
-        <w:top w:w="0" w:type="dxa"/>
-        <w:left w:w="108" w:type="dxa"/>
-        <w:bottom w:w="0" w:type="dxa"/>
-        <w:right w:w="108" w:type="dxa"/>
-      </w:tblCellMar>
-    </w:tblPr>
-  </w:style>
-  <w:style w:type="paragraph" w:styleId="Prrafodelista">
-    <w:name w:val="List Paragraph"/>
-    <w:basedOn w:val="Normal"/>
-    <w:uiPriority w:val="34"/>
-    <w:qFormat/>
-    <w:rsid w:val="00CD1BA3"/>
-    <w:pPr>
-      <w:ind w:left="720"/>
-      <w:contextualSpacing/>
-    </w:pPr>
-  </w:style>
-  <w:style w:type="paragraph" w:styleId="Encabezado">
-    <w:name w:val="header"/>
-    <w:basedOn w:val="Normal"/>
-    <w:link w:val="EncabezadoCar"/>
-    <w:uiPriority w:val="99"/>
-    <w:unhideWhenUsed/>
-    <w:rsid w:val="00BF5E56"/>
-    <w:pPr>
-      <w:tabs>
-        <w:tab w:val="center" w:pos="4252"/>
-        <w:tab w:val="right" w:pos="8504"/>
-      </w:tabs>
-      <w:spacing w:after="0" w:line="240" w:lineRule="auto"/>
-    </w:pPr>
-  </w:style>
-  <w:style w:type="character" w:customStyle="1" w:styleId="EncabezadoCar">
-    <w:name w:val="Encabezado Car"/>
-    <w:basedOn w:val="Fuentedeprrafopredeter"/>
-    <w:link w:val="Encabezado"/>
-    <w:uiPriority w:val="99"/>
-    <w:rsid w:val="00BF5E56"/>
-  </w:style>
-  <w:style w:type="paragraph" w:styleId="Piedepgina">
-    <w:name w:val="footer"/>
-    <w:basedOn w:val="Normal"/>
-    <w:link w:val="PiedepginaCar"/>
-    <w:uiPriority w:val="99"/>
-    <w:unhideWhenUsed/>
-    <w:rsid w:val="00BF5E56"/>
-    <w:pPr>
-      <w:tabs>
-        <w:tab w:val="center" w:pos="4252"/>
-        <w:tab w:val="right" w:pos="8504"/>
-      </w:tabs>
-      <w:spacing w:after="0" w:line="240" w:lineRule="auto"/>
-    </w:pPr>
-  </w:style>
-  <w:style w:type="character" w:customStyle="1" w:styleId="PiedepginaCar">
-    <w:name w:val="Pie de página Car"/>
-    <w:basedOn w:val="Fuentedeprrafopredeter"/>
-    <w:link w:val="Piedepgina"/>
-    <w:uiPriority w:val="99"/>
-    <w:rsid w:val="00BF5E56"/>
-  </w:style>
-  <w:style w:type="paragraph" w:styleId="Textodeglobo">
-    <w:name w:val="Balloon Text"/>
-    <w:basedOn w:val="Normal"/>
-    <w:link w:val="TextodegloboCar"/>
-    <w:uiPriority w:val="99"/>
-    <w:semiHidden/>
-    <w:unhideWhenUsed/>
-    <w:rsid w:val="0055191E"/>
-    <w:pPr>
-      <w:spacing w:after="0" w:line="240" w:lineRule="auto"/>
-    </w:pPr>
-    <w:rPr>
-      <w:rFonts w:ascii="Tahoma" w:hAnsi="Tahoma" w:cs="Tahoma"/>
-      <w:sz w:val="16"/>
-      <w:szCs w:val="16"/>
-    </w:rPr>
-  </w:style>
-  <w:style w:type="character" w:customStyle="1" w:styleId="TextodegloboCar">
-    <w:name w:val="Texto de globo Car"/>
-    <w:basedOn w:val="Fuentedeprrafopredeter"/>
-    <w:link w:val="Textodeglobo"/>
-    <w:uiPriority w:val="99"/>
-    <w:semiHidden/>
-    <w:rsid w:val="0055191E"/>
-    <w:rPr>
-      <w:rFonts w:ascii="Tahoma" w:hAnsi="Tahoma" w:cs="Tahoma"/>
-      <w:sz w:val="16"/>
-      <w:szCs w:val="16"/>
-    </w:rPr>
-  </w:style>
-</w:styles>
-</file>
-
-<file path=word/stylesWithEffects.xml><?xml version="1.0" encoding="utf-8"?>
-<w:styles xmlns:wpc="http://schemas.microsoft.com/office/word/2010/wordprocessingCanvas" xmlns:mc="http://schemas.openxmlformats.org/markup-compatibility/2006" xmlns:o="urn:schemas-microsoft-com:office:office" xmlns:r="http://schemas.openxmlformats.org/officeDocument/2006/relationships" xmlns:m="http://schemas.openxmlformats.org/officeDocument/2006/math" xmlns:v="urn:schemas-microsoft-com:vml" xmlns:wp14="http://schemas.microsoft.com/office/word/2010/wordprocessingDrawing" xmlns:wp="http://schemas.openxmlformats.org/drawingml/2006/wordprocessingDrawing" xmlns:w10="urn:schemas-microsoft-com:office:word" xmlns:w="http://schemas.openxmlformats.org/wordprocessingml/2006/main" xmlns:w14="http://schemas.microsoft.com/office/word/2010/wordml" xmlns:wpg="http://schemas.microsoft.com/office/word/2010/wordprocessingGroup" xmlns:wpi="http://schemas.microsoft.com/office/word/2010/wordprocessingInk" xmlns:wne="http://schemas.microsoft.com/office/word/2006/wordml" xmlns:wps="http://schemas.microsoft.com/office/word/2010/wordprocessingShape" mc:Ignorable="w14 wp14">
-  <w:docDefaults>
-    <w:rPrDefault>
-      <w:rPr>
-        <w:rFonts w:asciiTheme="minorHAnsi" w:eastAsiaTheme="minorHAnsi" w:hAnsiTheme="minorHAnsi" w:cstheme="minorBidi"/>
-        <w:sz w:val="22"/>
-        <w:szCs w:val="22"/>
-        <w:lang w:val="es-ES" w:eastAsia="en-US" w:bidi="ar-SA"/>
-      </w:rPr>
-    </w:rPrDefault>
-    <w:pPrDefault>
-      <w:pPr>
-        <w:spacing w:after="160" w:line="259" w:lineRule="auto"/>
-      </w:pPr>
-    </w:pPrDefault>
-  </w:docDefaults>
-  <w:latentStyles w:defLockedState="0" w:defUIPriority="99" w:defSemiHidden="1" w:defUnhideWhenUsed="1" w:defQFormat="0" w:count="267">
-    <w:lsdException w:name="Normal" w:semiHidden="0" w:uiPriority="0" w:unhideWhenUsed="0" w:qFormat="1"/>
-    <w:lsdException w:name="heading 1" w:semiHidden="0" w:uiPriority="9" w:unhideWhenUsed="0" w:qFormat="1"/>
-    <w:lsdException w:name="heading 2" w:uiPriority="9" w:qFormat="1"/>
-    <w:lsdException w:name="heading 3" w:uiPriority="9" w:qFormat="1"/>
-    <w:lsdException w:name="heading 4" w:uiPriority="9" w:qFormat="1"/>
-    <w:lsdException w:name="heading 5" w:uiPriority="9" w:qFormat="1"/>
-    <w:lsdException w:name="heading 6" w:uiPriority="9" w:qFormat="1"/>
-    <w:lsdException w:name="heading 7" w:uiPriority="9" w:qFormat="1"/>
-    <w:lsdException w:name="heading 8" w:uiPriority="9" w:qFormat="1"/>
-    <w:lsdException w:name="heading 9" w:uiPriority="9" w:qFormat="1"/>
-    <w:lsdException w:name="toc 1" w:uiPriority="39"/>
-    <w:lsdException w:name="toc 2" w:uiPriority="39"/>
-    <w:lsdException w:name="toc 3" w:uiPriority="39"/>
-    <w:lsdException w:name="toc 4" w:uiPriority="39"/>
-    <w:lsdException w:name="toc 5" w:uiPriority="39"/>
-    <w:lsdException w:name="toc 6" w:uiPriority="39"/>
-    <w:lsdException w:name="toc 7" w:uiPriority="39"/>
-    <w:lsdException w:name="toc 8" w:uiPriority="39"/>
-    <w:lsdException w:name="toc 9" w:uiPriority="39"/>
-    <w:lsdException w:name="caption" w:uiPriority="35" w:qFormat="1"/>
-    <w:lsdException w:name="Title" w:semiHidden="0" w:uiPriority="10" w:unhideWhenUsed="0" w:qFormat="1"/>
-    <w:lsdException w:name="Default Paragraph Font" w:uiPriority="1"/>
-    <w:lsdException w:name="Subtitle" w:semiHidden="0" w:uiPriority="11" w:unhideWhenUsed="0" w:qFormat="1"/>
-    <w:lsdException w:name="Strong" w:semiHidden="0" w:uiPriority="22" w:unhideWhenUsed="0" w:qFormat="1"/>
-    <w:lsdException w:name="Emphasis" w:semiHidden="0" w:uiPriority="20" w:unhideWhenUsed="0" w:qFormat="1"/>
-    <w:lsdException w:name="Normal Table" w:semiHidden="0" w:unhideWhenUsed="0"/>
-    <w:lsdException w:name="Table Subtle 1" w:semiHidden="0" w:unhideWhenUsed="0"/>
-    <w:lsdException w:name="Table Web 2" w:semiHidden="0" w:unhideWhenUsed="0"/>
-    <w:lsdException w:name="Table Web 3" w:semiHidden="0" w:unhideWhenUsed="0"/>
-    <w:lsdException w:name="Table Grid" w:semiHidden="0" w:uiPriority="39" w:unhideWhenUsed="0"/>
-    <w:lsdException w:name="Placeholder Text" w:unhideWhenUsed="0"/>
-    <w:lsdException w:name="No Spacing" w:semiHidden="0" w:uiPriority="1" w:unhideWhenUsed="0" w:qFormat="1"/>
-    <w:lsdException w:name="Light Shading" w:semiHidden="0" w:uiPriority="60" w:unhideWhenUsed="0"/>
-    <w:lsdException w:name="Light List" w:semiHidden="0" w:uiPriority="61" w:unhideWhenUsed="0"/>
-    <w:lsdException w:name="Light Grid" w:semiHidden="0" w:uiPriority="62" w:unhideWhenUsed="0"/>
-    <w:lsdException w:name="Medium Shading 1" w:semiHidden="0" w:uiPriority="63" w:unhideWhenUsed="0"/>
-    <w:lsdException w:name="Medium Shading 2" w:semiHidden="0" w:uiPriority="64" w:unhideWhenUsed="0"/>
-    <w:lsdException w:name="Medium List 1" w:semiHidden="0" w:uiPriority="65" w:unhideWhenUsed="0"/>
-    <w:lsdException w:name="Medium List 2" w:semiHidden="0" w:uiPriority="66" w:unhideWhenUsed="0"/>
-    <w:lsdException w:name="Medium Grid 1" w:semiHidden="0" w:uiPriority="67" w:unhideWhenUsed="0"/>
-    <w:lsdException w:name="Medium Grid 2" w:semiHidden="0" w:uiPriority="68" w:unhideWhenUsed="0"/>
-    <w:lsdException w:name="Medium Grid 3" w:semiHidden="0" w:uiPriority="69" w:unhideWhenUsed="0"/>
-    <w:lsdException w:name="Dark List" w:semiHidden="0" w:uiPriority="70" w:unhideWhenUsed="0"/>
-    <w:lsdException w:name="Colorful Shading" w:semiHidden="0" w:uiPriority="71" w:unhideWhenUsed="0"/>
-    <w:lsdException w:name="Colorful List" w:semiHidden="0" w:uiPriority="72" w:unhideWhenUsed="0"/>
-    <w:lsdException w:name="Colorful Grid" w:semiHidden="0" w:uiPriority="73" w:unhideWhenUsed="0"/>
-    <w:lsdException w:name="Light Shading Accent 1" w:semiHidden="0" w:uiPriority="60" w:unhideWhenUsed="0"/>
-    <w:lsdException w:name="Light List Accent 1" w:semiHidden="0" w:uiPriority="61" w:unhideWhenUsed="0"/>
-    <w:lsdException w:name="Light Grid Accent 1" w:semiHidden="0" w:uiPriority="62" w:unhideWhenUsed="0"/>
-    <w:lsdException w:name="Medium Shading 1 Accent 1" w:semiHidden="0" w:uiPriority="63" w:unhideWhenUsed="0"/>
-    <w:lsdException w:name="Medium Shading 2 Accent 1" w:semiHidden="0" w:uiPriority="64" w:unhideWhenUsed="0"/>
-    <w:lsdException w:name="Medium List 1 Accent 1" w:semiHidden="0" w:uiPriority="65" w:unhideWhenUsed="0"/>
-    <w:lsdException w:name="Revision" w:unhideWhenUsed="0"/>
-    <w:lsdException w:name="List Paragraph" w:semiHidden="0" w:uiPriority="34" w:unhideWhenUsed="0" w:qFormat="1"/>
-    <w:lsdException w:name="Quote" w:semiHidden="0" w:uiPriority="29" w:unhideWhenUsed="0" w:qFormat="1"/>
-    <w:lsdException w:name="Intense Quote" w:semiHidden="0" w:uiPriority="30" w:unhideWhenUsed="0" w:qFormat="1"/>
-    <w:lsdException w:name="Medium List 2 Accent 1" w:semiHidden="0" w:uiPriority="66" w:unhideWhenUsed="0"/>
-    <w:lsdException w:name="Medium Grid 1 Accent 1" w:semiHidden="0" w:uiPriority="67" w:unhideWhenUsed="0"/>
-    <w:lsdException w:name="Medium Grid 2 Accent 1" w:semiHidden="0" w:uiPriority="68" w:unhideWhenUsed="0"/>
-    <w:lsdException w:name="Medium Grid 3 Accent 1" w:semiHidden="0" w:uiPriority="69" w:unhideWhenUsed="0"/>
-    <w:lsdException w:name="Dark List Accent 1" w:semiHidden="0" w:uiPriority="70" w:unhideWhenUsed="0"/>
-    <w:lsdException w:name="Colorful Shading Accent 1" w:semiHidden="0" w:uiPriority="71" w:unhideWhenUsed="0"/>
-    <w:lsdException w:name="Colorful List Accent 1" w:semiHidden="0" w:uiPriority="72" w:unhideWhenUsed="0"/>
-    <w:lsdException w:name="Colorful Grid Accent 1" w:semiHidden="0" w:uiPriority="73" w:unhideWhenUsed="0"/>
-    <w:lsdException w:name="Light Shading Accent 2" w:semiHidden="0" w:uiPriority="60" w:unhideWhenUsed="0"/>
-    <w:lsdException w:name="Light List Accent 2" w:semiHidden="0" w:uiPriority="61" w:unhideWhenUsed="0"/>
-    <w:lsdException w:name="Light Grid Accent 2" w:semiHidden="0" w:uiPriority="62" w:unhideWhenUsed="0"/>
-    <w:lsdException w:name="Medium Shading 1 Accent 2" w:semiHidden="0" w:uiPriority="63" w:unhideWhenUsed="0"/>
-    <w:lsdException w:name="Medium Shading 2 Accent 2" w:semiHidden="0" w:uiPriority="64" w:unhideWhenUsed="0"/>
-    <w:lsdException w:name="Medium List 1 Accent 2" w:semiHidden="0" w:uiPriority="65" w:unhideWhenUsed="0"/>
-    <w:lsdException w:name="Medium List 2 Accent 2" w:semiHidden="0" w:uiPriority="66" w:unhideWhenUsed="0"/>
-    <w:lsdException w:name="Medium Grid 1 Accent 2" w:semiHidden="0" w:uiPriority="67" w:unhideWhenUsed="0"/>
-    <w:lsdException w:name="Medium Grid 2 Accent 2" w:semiHidden="0" w:uiPriority="68" w:unhideWhenUsed="0"/>
-    <w:lsdException w:name="Medium Grid 3 Accent 2" w:semiHidden="0" w:uiPriority="69" w:unhideWhenUsed="0"/>
-    <w:lsdException w:name="Dark List Accent 2" w:semiHidden="0" w:uiPriority="70" w:unhideWhenUsed="0"/>
-    <w:lsdException w:name="Colorful Shading Accent 2" w:semiHidden="0" w:uiPriority="71" w:unhideWhenUsed="0"/>
-    <w:lsdException w:name="Colorful List Accent 2" w:semiHidden="0" w:uiPriority="72" w:unhideWhenUsed="0"/>
-    <w:lsdException w:name="Colorful Grid Accent 2" w:semiHidden="0" w:uiPriority="73" w:unhideWhenUsed="0"/>
-    <w:lsdException w:name="Light Shading Accent 3" w:semiHidden="0" w:uiPriority="60" w:unhideWhenUsed="0"/>
-    <w:lsdException w:name="Light List Accent 3" w:semiHidden="0" w:uiPriority="61" w:unhideWhenUsed="0"/>
-    <w:lsdException w:name="Light Grid Accent 3" w:semiHidden="0" w:uiPriority="62" w:unhideWhenUsed="0"/>
-    <w:lsdException w:name="Medium Shading 1 Accent 3" w:semiHidden="0" w:uiPriority="63" w:unhideWhenUsed="0"/>
-    <w:lsdException w:name="Medium Shading 2 Accent 3" w:semiHidden="0" w:uiPriority="64" w:unhideWhenUsed="0"/>
-    <w:lsdException w:name="Medium List 1 Accent 3" w:semiHidden="0" w:uiPriority="65" w:unhideWhenUsed="0"/>
-    <w:lsdException w:name="Medium List 2 Accent 3" w:semiHidden="0" w:uiPriority="66" w:unhideWhenUsed="0"/>
-    <w:lsdException w:name="Medium Grid 1 Accent 3" w:semiHidden="0" w:uiPriority="67" w:unhideWhenUsed="0"/>
-    <w:lsdException w:name="Medium Grid 2 Accent 3" w:semiHidden="0" w:uiPriority="68" w:unhideWhenUsed="0"/>
-    <w:lsdException w:name="Medium Grid 3 Accent 3" w:semiHidden="0" w:uiPriority="69" w:unhideWhenUsed="0"/>
-    <w:lsdException w:name="Dark List Accent 3" w:semiHidden="0" w:uiPriority="70" w:unhideWhenUsed="0"/>
-    <w:lsdException w:name="Colorful Shading Accent 3" w:semiHidden="0" w:uiPriority="71" w:unhideWhenUsed="0"/>
-    <w:lsdException w:name="Colorful List Accent 3" w:semiHidden="0" w:uiPriority="72" w:unhideWhenUsed="0"/>
-    <w:lsdException w:name="Colorful Grid Accent 3" w:semiHidden="0" w:uiPriority="73" w:unhideWhenUsed="0"/>
-    <w:lsdException w:name="Light Shading Accent 4" w:semiHidden="0" w:uiPriority="60" w:unhideWhenUsed="0"/>
-    <w:lsdException w:name="Light List Accent 4" w:semiHidden="0" w:uiPriority="61" w:unhideWhenUsed="0"/>
-    <w:lsdException w:name="Light Grid Accent 4" w:semiHidden="0" w:uiPriority="62" w:unhideWhenUsed="0"/>
-    <w:lsdException w:name="Medium Shading 1 Accent 4" w:semiHidden="0" w:uiPriority="63" w:unhideWhenUsed="0"/>
-    <w:lsdException w:name="Medium Shading 2 Accent 4" w:semiHidden="0" w:uiPriority="64" w:unhideWhenUsed="0"/>
-    <w:lsdException w:name="Medium List 1 Accent 4" w:semiHidden="0" w:uiPriority="65" w:unhideWhenUsed="0"/>
-    <w:lsdException w:name="Medium List 2 Accent 4" w:semiHidden="0" w:uiPriority="66" w:unhideWhenUsed="0"/>
-    <w:lsdException w:name="Medium Grid 1 Accent 4" w:semiHidden="0" w:uiPriority="67" w:unhideWhenUsed="0"/>
-    <w:lsdException w:name="Medium Grid 2 Accent 4" w:semiHidden="0" w:uiPriority="68" w:unhideWhenUsed="0"/>
-    <w:lsdException w:name="Medium Grid 3 Accent 4" w:semiHidden="0" w:uiPriority="69" w:unhideWhenUsed="0"/>
-    <w:lsdException w:name="Dark List Accent 4" w:semiHidden="0" w:uiPriority="70" w:unhideWhenUsed="0"/>
-    <w:lsdException w:name="Colorful Shading Accent 4" w:semiHidden="0" w:uiPriority="71" w:unhideWhenUsed="0"/>
-    <w:lsdException w:name="Colorful List Accent 4" w:semiHidden="0" w:uiPriority="72" w:unhideWhenUsed="0"/>
-    <w:lsdException w:name="Colorful Grid Accent 4" w:semiHidden="0" w:uiPriority="73" w:unhideWhenUsed="0"/>
-    <w:lsdException w:name="Light Shading Accent 5" w:semiHidden="0" w:uiPriority="60" w:unhideWhenUsed="0"/>
-    <w:lsdException w:name="Light List Accent 5" w:semiHidden="0" w:uiPriority="61" w:unhideWhenUsed="0"/>
-    <w:lsdException w:name="Light Grid Accent 5" w:semiHidden="0" w:uiPriority="62" w:unhideWhenUsed="0"/>
-    <w:lsdException w:name="Medium Shading 1 Accent 5" w:semiHidden="0" w:uiPriority="63" w:unhideWhenUsed="0"/>
-    <w:lsdException w:name="Medium Shading 2 Accent 5" w:semiHidden="0" w:uiPriority="64" w:unhideWhenUsed="0"/>
-    <w:lsdException w:name="Medium List 1 Accent 5" w:semiHidden="0" w:uiPriority="65" w:unhideWhenUsed="0"/>
-    <w:lsdException w:name="Medium List 2 Accent 5" w:semiHidden="0" w:uiPriority="66" w:unhideWhenUsed="0"/>
-    <w:lsdException w:name="Medium Grid 1 Accent 5" w:semiHidden="0" w:uiPriority="67" w:unhideWhenUsed="0"/>
-    <w:lsdException w:name="Medium Grid 2 Accent 5" w:semiHidden="0" w:uiPriority="68" w:unhideWhenUsed="0"/>
-    <w:lsdException w:name="Medium Grid 3 Accent 5" w:semiHidden="0" w:uiPriority="69" w:unhideWhenUsed="0"/>
-    <w:lsdException w:name="Dark List Accent 5" w:semiHidden="0" w:uiPriority="70" w:unhideWhenUsed="0"/>
-    <w:lsdException w:name="Colorful Shading Accent 5" w:semiHidden="0" w:uiPriority="71" w:unhideWhenUsed="0"/>
-    <w:lsdException w:name="Colorful List Accent 5" w:semiHidden="0" w:uiPriority="72" w:unhideWhenUsed="0"/>
-    <w:lsdException w:name="Colorful Grid Accent 5" w:semiHidden="0" w:uiPriority="73" w:unhideWhenUsed="0"/>
-    <w:lsdException w:name="Light Shading Accent 6" w:semiHidden="0" w:uiPriority="60" w:unhideWhenUsed="0"/>
-    <w:lsdException w:name="Light List Accent 6" w:semiHidden="0" w:uiPriority="61" w:unhideWhenUsed="0"/>
-    <w:lsdException w:name="Light Grid Accent 6" w:semiHidden="0" w:uiPriority="62" w:unhideWhenUsed="0"/>
-    <w:lsdException w:name="Medium Shading 1 Accent 6" w:semiHidden="0" w:uiPriority="63" w:unhideWhenUsed="0"/>
-    <w:lsdException w:name="Medium Shading 2 Accent 6" w:semiHidden="0" w:uiPriority="64" w:unhideWhenUsed="0"/>
-    <w:lsdException w:name="Medium List 1 Accent 6" w:semiHidden="0" w:uiPriority="65" w:unhideWhenUsed="0"/>
-    <w:lsdException w:name="Medium List 2 Accent 6" w:semiHidden="0" w:uiPriority="66" w:unhideWhenUsed="0"/>
-    <w:lsdException w:name="Medium Grid 1 Accent 6" w:semiHidden="0" w:uiPriority="67" w:unhideWhenUsed="0"/>
-    <w:lsdException w:name="Medium Grid 2 Accent 6" w:semiHidden="0" w:uiPriority="68" w:unhideWhenUsed="0"/>
-    <w:lsdException w:name="Medium Grid 3 Accent 6" w:semiHidden="0" w:uiPriority="69" w:unhideWhenUsed="0"/>
-    <w:lsdException w:name="Dark List Accent 6" w:semiHidden="0" w:uiPriority="70" w:unhideWhenUsed="0"/>
-    <w:lsdException w:name="Colorful Shading Accent 6" w:semiHidden="0" w:uiPriority="71" w:unhideWhenUsed="0"/>
-    <w:lsdException w:name="Colorful List Accent 6" w:semiHidden="0" w:uiPriority="72" w:unhideWhenUsed="0"/>
-    <w:lsdException w:name="Colorful Grid Accent 6" w:semiHidden="0" w:uiPriority="73" w:unhideWhenUsed="0"/>
-    <w:lsdException w:name="Subtle Emphasis" w:semiHidden="0" w:uiPriority="19" w:unhideWhenUsed="0" w:qFormat="1"/>
-    <w:lsdException w:name="Intense Emphasis" w:semiHidden="0" w:uiPriority="21" w:unhideWhenUsed="0" w:qFormat="1"/>
-    <w:lsdException w:name="Subtle Reference" w:semiHidden="0" w:uiPriority="31" w:unhideWhenUsed="0" w:qFormat="1"/>
-    <w:lsdException w:name="Intense Reference" w:semiHidden="0" w:uiPriority="32" w:unhideWhenUsed="0" w:qFormat="1"/>
-    <w:lsdException w:name="Book Title" w:semiHidden="0" w:uiPriority="33" w:unhideWhenUsed="0" w:qFormat="1"/>
-    <w:lsdException w:name="Bibliography" w:uiPriority="37"/>
-    <w:lsdException w:name="TOC Heading" w:uiPriority="39" w:qFormat="1"/>
-  </w:latentStyles>
-  <w:style w:type="paragraph" w:default="1" w:styleId="Normal">
-    <w:name w:val="Normal"/>
-    <w:qFormat/>
-  </w:style>
-  <w:style w:type="paragraph" w:styleId="Ttulo1">
-    <w:name w:val="heading 1"/>
-    <w:basedOn w:val="Normal"/>
-    <w:next w:val="Normal"/>
-    <w:link w:val="Ttulo1Car"/>
-    <w:uiPriority w:val="9"/>
-    <w:qFormat/>
-    <w:rsid w:val="00CD1BA3"/>
-    <w:pPr>
-      <w:keepNext/>
-      <w:keepLines/>
-      <w:spacing w:before="240" w:after="0"/>
-      <w:outlineLvl w:val="0"/>
-    </w:pPr>
-    <w:rPr>
-      <w:rFonts w:asciiTheme="majorHAnsi" w:eastAsiaTheme="majorEastAsia" w:hAnsiTheme="majorHAnsi" w:cstheme="majorBidi"/>
-      <w:color w:val="2E74B5" w:themeColor="accent1" w:themeShade="BF"/>
-      <w:sz w:val="32"/>
-      <w:szCs w:val="32"/>
-    </w:rPr>
-  </w:style>
-  <w:style w:type="character" w:default="1" w:styleId="Fuentedeprrafopredeter">
-    <w:name w:val="Default Paragraph Font"/>
-    <w:uiPriority w:val="1"/>
-    <w:semiHidden/>
-    <w:unhideWhenUsed/>
-  </w:style>
-  <w:style w:type="table" w:default="1" w:styleId="Tablanormal">
-    <w:name w:val="Normal Table"/>
-    <w:uiPriority w:val="99"/>
-    <w:semiHidden/>
-    <w:unhideWhenUsed/>
-    <w:tblPr>
-      <w:tblInd w:w="0" w:type="dxa"/>
-      <w:tblCellMar>
-        <w:top w:w="0" w:type="dxa"/>
-        <w:left w:w="108" w:type="dxa"/>
-        <w:bottom w:w="0" w:type="dxa"/>
-        <w:right w:w="108" w:type="dxa"/>
-      </w:tblCellMar>
-    </w:tblPr>
-  </w:style>
-  <w:style w:type="numbering" w:default="1" w:styleId="Sinlista">
-    <w:name w:val="No List"/>
-    <w:uiPriority w:val="99"/>
-    <w:semiHidden/>
-    <w:unhideWhenUsed/>
-  </w:style>
-  <w:style w:type="paragraph" w:styleId="Ttulo">
-    <w:name w:val="Title"/>
-    <w:basedOn w:val="Normal"/>
-    <w:next w:val="Normal"/>
-    <w:link w:val="TtuloCar"/>
-    <w:uiPriority w:val="10"/>
-    <w:qFormat/>
-    <w:rsid w:val="00CD1BA3"/>
-    <w:pPr>
-      <w:spacing w:after="0" w:line="240" w:lineRule="auto"/>
-      <w:contextualSpacing/>
-    </w:pPr>
-    <w:rPr>
-      <w:rFonts w:asciiTheme="majorHAnsi" w:eastAsiaTheme="majorEastAsia" w:hAnsiTheme="majorHAnsi" w:cstheme="majorBidi"/>
-      <w:spacing w:val="-10"/>
-      <w:kern w:val="28"/>
-      <w:sz w:val="56"/>
-      <w:szCs w:val="56"/>
-    </w:rPr>
-  </w:style>
-  <w:style w:type="character" w:customStyle="1" w:styleId="TtuloCar">
-    <w:name w:val="Título Car"/>
-    <w:basedOn w:val="Fuentedeprrafopredeter"/>
-    <w:link w:val="Ttulo"/>
-    <w:uiPriority w:val="10"/>
-    <w:rsid w:val="00CD1BA3"/>
-    <w:rPr>
-      <w:rFonts w:asciiTheme="majorHAnsi" w:eastAsiaTheme="majorEastAsia" w:hAnsiTheme="majorHAnsi" w:cstheme="majorBidi"/>
-      <w:spacing w:val="-10"/>
-      <w:kern w:val="28"/>
-      <w:sz w:val="56"/>
-      <w:szCs w:val="56"/>
-    </w:rPr>
-  </w:style>
-  <w:style w:type="character" w:customStyle="1" w:styleId="Ttulo1Car">
-    <w:name w:val="Título 1 Car"/>
-    <w:basedOn w:val="Fuentedeprrafopredeter"/>
-    <w:link w:val="Ttulo1"/>
-    <w:uiPriority w:val="9"/>
-    <w:rsid w:val="00CD1BA3"/>
-    <w:rPr>
-      <w:rFonts w:asciiTheme="majorHAnsi" w:eastAsiaTheme="majorEastAsia" w:hAnsiTheme="majorHAnsi" w:cstheme="majorBidi"/>
-      <w:color w:val="2E74B5" w:themeColor="accent1" w:themeShade="BF"/>
-      <w:sz w:val="32"/>
-      <w:szCs w:val="32"/>
-    </w:rPr>
-  </w:style>
-  <w:style w:type="table" w:styleId="Tablaconcuadrcula">
-    <w:name w:val="Table Grid"/>
-    <w:basedOn w:val="Tablanormal"/>
-    <w:uiPriority w:val="39"/>
-    <w:rsid w:val="00CD1BA3"/>
-    <w:pPr>
-      <w:spacing w:after="0" w:line="240" w:lineRule="auto"/>
-    </w:pPr>
-    <w:tblPr>
-      <w:tblInd w:w="0" w:type="dxa"/>
-      <w:tblBorders>
-        <w:top w:val="single" w:sz="4" w:space="0" w:color="auto"/>
-        <w:left w:val="single" w:sz="4" w:space="0" w:color="auto"/>
-        <w:bottom w:val="single" w:sz="4" w:space="0" w:color="auto"/>
-        <w:right w:val="single" w:sz="4" w:space="0" w:color="auto"/>
-        <w:insideH w:val="single" w:sz="4" w:space="0" w:color="auto"/>
-        <w:insideV w:val="single" w:sz="4" w:space="0" w:color="auto"/>
-      </w:tblBorders>
-      <w:tblCellMar>
-        <w:top w:w="0" w:type="dxa"/>
-        <w:left w:w="108" w:type="dxa"/>
-        <w:bottom w:w="0" w:type="dxa"/>
-        <w:right w:w="108" w:type="dxa"/>
-      </w:tblCellMar>
     </w:tblPr>
   </w:style>
   <w:style w:type="paragraph" w:styleId="Prrafodelista">
@@ -2774,7 +2579,7 @@
   <a:extraClrSchemeLst/>
   <a:extLst>
     <a:ext uri="{05A4C25C-085E-4340-85A3-A5531E510DB2}">
-      <thm15:themeFamily xmlns="" xmlns:thm15="http://schemas.microsoft.com/office/thememl/2012/main" name="Office Theme" id="{62F939B6-93AF-4DB8-9C6B-D6C7DFDC589F}" vid="{4A3C46E8-61CC-4603-A589-7422A47A8E4A}"/>
+      <thm15:themeFamily xmlns:thm15="http://schemas.microsoft.com/office/thememl/2012/main" name="Office Theme" id="{62F939B6-93AF-4DB8-9C6B-D6C7DFDC589F}" vid="{4A3C46E8-61CC-4603-A589-7422A47A8E4A}"/>
     </a:ext>
   </a:extLst>
 </a:theme>

</xml_diff>